<commit_message>
Push Code At 2:53 PM 19/09/2024
</commit_message>
<xml_diff>
--- a/Mau-bao-cao_Do An Nganh.docx
+++ b/Mau-bao-cao_Do An Nganh.docx
@@ -1,6 +1,6 @@
 
 <file path=word/document.xml><?xml version="1.0" encoding="utf-8"?>
-<w:document xmlns:wpc="http://schemas.microsoft.com/office/word/2010/wordprocessingCanvas" xmlns:cx="http://schemas.microsoft.com/office/drawing/2014/chartex" xmlns:cx1="http://schemas.microsoft.com/office/drawing/2015/9/8/chartex" xmlns:cx2="http://schemas.microsoft.com/office/drawing/2015/10/21/chartex" xmlns:cx3="http://schemas.microsoft.com/office/drawing/2016/5/9/chartex" xmlns:cx4="http://schemas.microsoft.com/office/drawing/2016/5/10/chartex" xmlns:cx5="http://schemas.microsoft.com/office/drawing/2016/5/11/chartex" xmlns:cx6="http://schemas.microsoft.com/office/drawing/2016/5/12/chartex" xmlns:cx7="http://schemas.microsoft.com/office/drawing/2016/5/13/chartex" xmlns:cx8="http://schemas.microsoft.com/office/drawing/2016/5/14/chartex" xmlns:mc="http://schemas.openxmlformats.org/markup-compatibility/2006" xmlns:aink="http://schemas.microsoft.com/office/drawing/2016/ink" xmlns:am3d="http://schemas.microsoft.com/office/drawing/2017/model3d" xmlns:o="urn:schemas-microsoft-com:office:office" xmlns:r="http://schemas.openxmlformats.org/officeDocument/2006/relationships" xmlns:m="http://schemas.openxmlformats.org/officeDocument/2006/math" xmlns:v="urn:schemas-microsoft-com:vml" xmlns:wp14="http://schemas.microsoft.com/office/word/2010/wordprocessingDrawing" xmlns:wp="http://schemas.openxmlformats.org/drawingml/2006/wordprocessingDrawing" xmlns:w10="urn:schemas-microsoft-com:office:word" xmlns:w="http://schemas.openxmlformats.org/wordprocessingml/2006/main" xmlns:w14="http://schemas.microsoft.com/office/word/2010/wordml" xmlns:w15="http://schemas.microsoft.com/office/word/2012/wordml" xmlns:w16cex="http://schemas.microsoft.com/office/word/2018/wordml/cex" xmlns:w16cid="http://schemas.microsoft.com/office/word/2016/wordml/cid" xmlns:w16="http://schemas.microsoft.com/office/word/2018/wordml" xmlns:w16sdtdh="http://schemas.microsoft.com/office/word/2020/wordml/sdtdatahash" xmlns:w16se="http://schemas.microsoft.com/office/word/2015/wordml/symex" xmlns:wpg="http://schemas.microsoft.com/office/word/2010/wordprocessingGroup" xmlns:wpi="http://schemas.microsoft.com/office/word/2010/wordprocessingInk" xmlns:wne="http://schemas.microsoft.com/office/word/2006/wordml" xmlns:wps="http://schemas.microsoft.com/office/word/2010/wordprocessingShape" mc:Ignorable="w14 w15 w16se w16cid w16 w16cex w16sdtdh wp14">
+<w:document xmlns:wpc="http://schemas.microsoft.com/office/word/2010/wordprocessingCanvas" xmlns:cx="http://schemas.microsoft.com/office/drawing/2014/chartex" xmlns:mc="http://schemas.openxmlformats.org/markup-compatibility/2006" xmlns:o="urn:schemas-microsoft-com:office:office" xmlns:r="http://schemas.openxmlformats.org/officeDocument/2006/relationships" xmlns:m="http://schemas.openxmlformats.org/officeDocument/2006/math" xmlns:v="urn:schemas-microsoft-com:vml" xmlns:wp14="http://schemas.microsoft.com/office/word/2010/wordprocessingDrawing" xmlns:wp="http://schemas.openxmlformats.org/drawingml/2006/wordprocessingDrawing" xmlns:w10="urn:schemas-microsoft-com:office:word" xmlns:w="http://schemas.openxmlformats.org/wordprocessingml/2006/main" xmlns:w14="http://schemas.microsoft.com/office/word/2010/wordml" xmlns:w15="http://schemas.microsoft.com/office/word/2012/wordml" xmlns:w16se="http://schemas.microsoft.com/office/word/2015/wordml/symex" xmlns:wpg="http://schemas.microsoft.com/office/word/2010/wordprocessingGroup" xmlns:wpi="http://schemas.microsoft.com/office/word/2010/wordprocessingInk" xmlns:wne="http://schemas.microsoft.com/office/word/2006/wordml" xmlns:wps="http://schemas.microsoft.com/office/word/2010/wordprocessingShape" mc:Ignorable="w14 w15 w16se wp14">
   <w:body>
     <w:p>
       <w:pPr>
@@ -37,6 +37,7 @@
       <w:r>
         <w:rPr>
           <w:noProof/>
+          <w:lang w:val="en-US"/>
         </w:rPr>
         <w:drawing>
           <wp:anchor distT="0" distB="0" distL="114300" distR="114300" simplePos="0" relativeHeight="251661312" behindDoc="1" locked="0" layoutInCell="1" allowOverlap="1" wp14:anchorId="01EABF75" wp14:editId="0EBAB252">
@@ -197,6 +198,7 @@
           <w:rFonts w:cs="Times New Roman"/>
           <w:b/>
           <w:sz w:val="28"/>
+          <w:lang w:val="en-US"/>
         </w:rPr>
       </w:pPr>
       <w:r>
@@ -204,19 +206,10 @@
           <w:rFonts w:cs="Times New Roman"/>
           <w:b/>
           <w:sz w:val="28"/>
-        </w:rPr>
-        <w:t>&lt;TÊN SINH VIÊN&gt;</w:t>
-      </w:r>
-    </w:p>
-    <w:p>
-      <w:pPr>
-        <w:jc w:val="center"/>
-        <w:rPr>
-          <w:rFonts w:cs="Times New Roman"/>
-          <w:b/>
-          <w:sz w:val="28"/>
-        </w:rPr>
-      </w:pPr>
+          <w:lang w:val="en-US"/>
+        </w:rPr>
+        <w:t>NGUYỄN TUẤN KIỆT</w:t>
+      </w:r>
     </w:p>
     <w:p>
       <w:pPr>
@@ -256,6 +249,7 @@
           <w:b/>
           <w:sz w:val="36"/>
           <w:szCs w:val="36"/>
+          <w:lang w:val="en-US"/>
         </w:rPr>
       </w:pPr>
       <w:r>
@@ -264,8 +258,9 @@
           <w:b/>
           <w:sz w:val="36"/>
           <w:szCs w:val="36"/>
-        </w:rPr>
-        <w:t xml:space="preserve">&lt;TÊN </w:t>
+          <w:lang w:val="en-US"/>
+        </w:rPr>
+        <w:t xml:space="preserve">WEBSITE VIẾT BLOG </w:t>
       </w:r>
       <w:r>
         <w:rPr>
@@ -275,16 +270,17 @@
           <w:szCs w:val="36"/>
           <w:lang w:val="en-US"/>
         </w:rPr>
-        <w:t>ĐỒ ÁN NGÀNH</w:t>
-      </w:r>
-      <w:r>
-        <w:rPr>
-          <w:rFonts w:cstheme="majorHAnsi"/>
+        <w:t xml:space="preserve">SỬ DỤNG CÔNG NGHỆ </w:t>
+      </w:r>
+      <w:r>
+        <w:rPr>
+          <w:rFonts w:cs="Times New Roman"/>
           <w:b/>
           <w:sz w:val="36"/>
           <w:szCs w:val="36"/>
-        </w:rPr>
-        <w:t>&gt;</w:t>
+          <w:lang w:val="en-US"/>
+        </w:rPr>
+        <w:t>ASP.NET VÀ REACTJS</w:t>
       </w:r>
     </w:p>
     <w:p>
@@ -350,6 +346,7 @@
           <w:rFonts w:cs="Times New Roman"/>
           <w:b/>
           <w:sz w:val="28"/>
+          <w:lang w:val="en-US"/>
         </w:rPr>
       </w:pPr>
       <w:r>
@@ -358,7 +355,16 @@
           <w:b/>
           <w:sz w:val="28"/>
         </w:rPr>
-        <w:t>NGÀNH &lt;TÊN NGÀNH&gt;</w:t>
+        <w:t xml:space="preserve">NGÀNH </w:t>
+      </w:r>
+      <w:r>
+        <w:rPr>
+          <w:rFonts w:cs="Times New Roman"/>
+          <w:b/>
+          <w:sz w:val="28"/>
+          <w:lang w:val="en-US"/>
+        </w:rPr>
+        <w:t>KHOA HỌC MÁY TÍNH</w:t>
       </w:r>
     </w:p>
     <w:p>
@@ -422,13 +428,22 @@
           <w:b/>
           <w:szCs w:val="26"/>
         </w:rPr>
-        <w:t>TP. HỒ CHÍ MINH, &lt;NĂM&gt;</w:t>
+        <w:t xml:space="preserve">TP. HỒ CHÍ MINH, </w:t>
       </w:r>
       <w:r>
         <w:rPr>
           <w:rFonts w:cs="Times New Roman"/>
           <w:b/>
           <w:szCs w:val="26"/>
+          <w:lang w:val="en-US"/>
+        </w:rPr>
+        <w:t>2024</w:t>
+      </w:r>
+      <w:r>
+        <w:rPr>
+          <w:rFonts w:cs="Times New Roman"/>
+          <w:b/>
+          <w:szCs w:val="26"/>
         </w:rPr>
         <w:br w:type="page"/>
       </w:r>
@@ -455,6 +470,7 @@
       <w:r>
         <w:rPr>
           <w:noProof/>
+          <w:lang w:val="en-US"/>
         </w:rPr>
         <w:drawing>
           <wp:anchor distT="0" distB="0" distL="114300" distR="114300" simplePos="0" relativeHeight="251657216" behindDoc="1" locked="0" layoutInCell="1" allowOverlap="1" wp14:anchorId="4217E24F" wp14:editId="2B57A1DF">
@@ -591,6 +607,7 @@
           <w:b/>
           <w:sz w:val="28"/>
           <w:szCs w:val="28"/>
+          <w:lang w:val="en-US"/>
         </w:rPr>
       </w:pPr>
       <w:r>
@@ -599,18 +616,10 @@
           <w:b/>
           <w:sz w:val="28"/>
           <w:szCs w:val="28"/>
-        </w:rPr>
-        <w:t>&lt;TÊN SINH VIÊN&gt;</w:t>
-      </w:r>
-    </w:p>
-    <w:p>
-      <w:pPr>
-        <w:jc w:val="center"/>
-        <w:rPr>
-          <w:rFonts w:cs="Times New Roman"/>
-          <w:sz w:val="28"/>
-        </w:rPr>
-      </w:pPr>
+          <w:lang w:val="en-US"/>
+        </w:rPr>
+        <w:t>NGUYỄN TUẤN KIỆT</w:t>
+      </w:r>
     </w:p>
     <w:p>
       <w:pPr>
@@ -647,6 +656,7 @@
           <w:b/>
           <w:sz w:val="36"/>
           <w:szCs w:val="36"/>
+          <w:lang w:val="en-US"/>
         </w:rPr>
       </w:pPr>
       <w:r>
@@ -655,54 +665,9 @@
           <w:b/>
           <w:sz w:val="36"/>
           <w:szCs w:val="36"/>
-        </w:rPr>
-        <w:t>&lt;</w:t>
-      </w:r>
-      <w:r>
-        <w:rPr>
-          <w:rFonts w:cs="Times New Roman"/>
-          <w:b/>
-          <w:sz w:val="36"/>
-          <w:szCs w:val="36"/>
-        </w:rPr>
-        <w:t xml:space="preserve"> </w:t>
-      </w:r>
-      <w:r>
-        <w:rPr>
-          <w:rFonts w:cs="Times New Roman"/>
-          <w:b/>
-          <w:sz w:val="36"/>
-          <w:szCs w:val="36"/>
-        </w:rPr>
-        <w:t xml:space="preserve">TÊN </w:t>
-      </w:r>
-      <w:r>
-        <w:rPr>
-          <w:rFonts w:cs="Times New Roman"/>
-          <w:b/>
-          <w:sz w:val="36"/>
-          <w:szCs w:val="36"/>
-          <w:lang w:val="en-US"/>
-        </w:rPr>
-        <w:t>ĐỒ ÁN NGÀNH</w:t>
-      </w:r>
-      <w:r>
-        <w:rPr>
-          <w:rFonts w:cs="Times New Roman"/>
-          <w:b/>
-          <w:sz w:val="36"/>
-          <w:szCs w:val="36"/>
-        </w:rPr>
-        <w:t xml:space="preserve"> </w:t>
-      </w:r>
-      <w:r>
-        <w:rPr>
-          <w:rFonts w:cs="Times New Roman"/>
-          <w:b/>
-          <w:sz w:val="36"/>
-          <w:szCs w:val="36"/>
-        </w:rPr>
-        <w:t>&gt;</w:t>
+          <w:lang w:val="en-US"/>
+        </w:rPr>
+        <w:t>WEBSITE VIẾT BLOG SỬ DỤNG CÔNG NGHỆ ASP.NET VÀ REACTJS</w:t>
       </w:r>
     </w:p>
     <w:p>
@@ -722,6 +687,7 @@
           <w:b/>
           <w:bCs/>
           <w:sz w:val="28"/>
+          <w:lang w:val="en-US"/>
         </w:rPr>
       </w:pPr>
       <w:r>
@@ -731,7 +697,17 @@
           <w:bCs/>
           <w:sz w:val="28"/>
         </w:rPr>
-        <w:t>Mã số sinh viên: &lt;MSSV&gt;</w:t>
+        <w:t xml:space="preserve">Mã số sinh viên: </w:t>
+      </w:r>
+      <w:r>
+        <w:rPr>
+          <w:rFonts w:cs="Times New Roman"/>
+          <w:b/>
+          <w:bCs/>
+          <w:sz w:val="28"/>
+          <w:lang w:val="en-US"/>
+        </w:rPr>
+        <w:t>2151013046</w:t>
       </w:r>
     </w:p>
     <w:p>
@@ -783,6 +759,7 @@
           <w:rFonts w:cs="Times New Roman"/>
           <w:b/>
           <w:sz w:val="28"/>
+          <w:lang w:val="en-US"/>
         </w:rPr>
       </w:pPr>
       <w:r>
@@ -791,52 +768,63 @@
           <w:b/>
           <w:sz w:val="28"/>
         </w:rPr>
-        <w:t>NGÀNH &lt;TÊN NGÀNH&gt;</w:t>
-      </w:r>
-    </w:p>
-    <w:p>
-      <w:pPr>
-        <w:rPr>
-          <w:rFonts w:cs="Times New Roman"/>
-          <w:sz w:val="28"/>
-        </w:rPr>
-      </w:pPr>
-    </w:p>
-    <w:p>
-      <w:pPr>
-        <w:rPr>
-          <w:rFonts w:cs="Times New Roman"/>
-          <w:sz w:val="28"/>
-        </w:rPr>
-      </w:pPr>
-    </w:p>
-    <w:p>
-      <w:pPr>
-        <w:tabs>
-          <w:tab w:val="left" w:pos="5265"/>
-        </w:tabs>
-        <w:jc w:val="center"/>
+        <w:t xml:space="preserve">NGÀNH </w:t>
+      </w:r>
+      <w:r>
         <w:rPr>
           <w:rFonts w:cs="Times New Roman"/>
           <w:b/>
           <w:sz w:val="28"/>
-        </w:rPr>
-      </w:pPr>
-      <w:r>
+          <w:lang w:val="en-US"/>
+        </w:rPr>
+        <w:t>KHOA HỌC MÁY TÍNH</w:t>
+      </w:r>
+    </w:p>
+    <w:p>
+      <w:pPr>
+        <w:rPr>
+          <w:rFonts w:cs="Times New Roman"/>
+          <w:sz w:val="28"/>
+        </w:rPr>
+      </w:pPr>
+    </w:p>
+    <w:p>
+      <w:pPr>
+        <w:rPr>
+          <w:rFonts w:cs="Times New Roman"/>
+          <w:sz w:val="28"/>
+        </w:rPr>
+      </w:pPr>
+    </w:p>
+    <w:p>
+      <w:pPr>
+        <w:tabs>
+          <w:tab w:val="left" w:pos="5265"/>
+        </w:tabs>
+        <w:jc w:val="center"/>
         <w:rPr>
           <w:rFonts w:cs="Times New Roman"/>
           <w:b/>
           <w:sz w:val="28"/>
-        </w:rPr>
-        <w:t xml:space="preserve">Giảng viên hướng dẫn: </w:t>
-      </w:r>
+          <w:lang w:val="en-US"/>
+        </w:rPr>
+      </w:pPr>
       <w:r>
         <w:rPr>
           <w:rFonts w:cs="Times New Roman"/>
           <w:b/>
           <w:sz w:val="28"/>
         </w:rPr>
-        <w:t>&lt;TÊN GIẢNG VIÊN HƯỚNG DẪN&gt;</w:t>
+        <w:t xml:space="preserve">Giảng viên hướng dẫn: </w:t>
+      </w:r>
+      <w:r>
+        <w:rPr>
+          <w:rFonts w:cs="Times New Roman"/>
+          <w:b/>
+          <w:sz w:val="28"/>
+          <w:lang w:val="en-US"/>
+        </w:rPr>
+        <w:t>LƯU QUANG PHƯƠNG</w:t>
       </w:r>
     </w:p>
     <w:p>
@@ -845,8 +833,8 @@
         <w:rPr>
           <w:rFonts w:cs="Times New Roman"/>
           <w:b/>
-          <w:sz w:val="36"/>
-          <w:szCs w:val="36"/>
+          <w:sz w:val="28"/>
+          <w:szCs w:val="28"/>
         </w:rPr>
       </w:pPr>
     </w:p>
@@ -889,7 +877,7 @@
           <w:b/>
           <w:szCs w:val="26"/>
         </w:rPr>
-        <w:t>TP. HỒ CHÍ MINH, &lt;NĂM&gt;</w:t>
+        <w:t xml:space="preserve">TP. HỒ CHÍ MINH, </w:t>
       </w:r>
       <w:r>
         <w:rPr>
@@ -898,6 +886,15 @@
           <w:szCs w:val="26"/>
           <w:lang w:val="en-US"/>
         </w:rPr>
+        <w:t>2024</w:t>
+      </w:r>
+      <w:r>
+        <w:rPr>
+          <w:rFonts w:cs="Times New Roman"/>
+          <w:b/>
+          <w:szCs w:val="26"/>
+          <w:lang w:val="en-US"/>
+        </w:rPr>
         <w:t xml:space="preserve"> </w:t>
       </w:r>
     </w:p>
@@ -954,11 +951,13 @@
       <w:pPr>
         <w:pStyle w:val="SECTION"/>
       </w:pPr>
+      <w:bookmarkStart w:id="2" w:name="_Toc177514473"/>
       <w:r>
         <w:t>LỜI CẢM ƠN</w:t>
       </w:r>
       <w:bookmarkEnd w:id="0"/>
       <w:bookmarkEnd w:id="1"/>
+      <w:bookmarkEnd w:id="2"/>
     </w:p>
     <w:p>
       <w:pPr>
@@ -1348,14 +1347,16 @@
       <w:pPr>
         <w:pStyle w:val="SECTION"/>
       </w:pPr>
-      <w:bookmarkStart w:id="2" w:name="_Toc51060026"/>
-      <w:bookmarkStart w:id="3" w:name="_Toc51061470"/>
+      <w:bookmarkStart w:id="3" w:name="_Toc51060026"/>
+      <w:bookmarkStart w:id="4" w:name="_Toc51061470"/>
+      <w:bookmarkStart w:id="5" w:name="_Toc177514474"/>
       <w:r>
         <w:lastRenderedPageBreak/>
         <w:t>NHẬN XÉT CỦA GIÁO VIÊN HƯỚNG DẪN</w:t>
       </w:r>
-      <w:bookmarkEnd w:id="2"/>
       <w:bookmarkEnd w:id="3"/>
+      <w:bookmarkEnd w:id="4"/>
+      <w:bookmarkEnd w:id="5"/>
     </w:p>
     <w:p>
       <w:pPr>
@@ -1696,18 +1697,20 @@
       <w:pPr>
         <w:pStyle w:val="SECTION"/>
       </w:pPr>
-      <w:bookmarkStart w:id="4" w:name="_Toc49105239"/>
-      <w:bookmarkStart w:id="5" w:name="_Toc51061471"/>
-      <w:bookmarkStart w:id="6" w:name="_Toc49105236"/>
+      <w:bookmarkStart w:id="6" w:name="_Toc49105239"/>
+      <w:bookmarkStart w:id="7" w:name="_Toc51061471"/>
+      <w:bookmarkStart w:id="8" w:name="_Toc49105236"/>
+      <w:bookmarkStart w:id="9" w:name="_Toc177514475"/>
       <w:r>
         <w:lastRenderedPageBreak/>
         <w:t xml:space="preserve">TÓM TẮT </w:t>
       </w:r>
-      <w:bookmarkEnd w:id="4"/>
-      <w:bookmarkEnd w:id="5"/>
+      <w:bookmarkEnd w:id="6"/>
+      <w:bookmarkEnd w:id="7"/>
       <w:r>
         <w:t>ĐỐ ÁN NGÀNH</w:t>
       </w:r>
+      <w:bookmarkEnd w:id="9"/>
     </w:p>
     <w:p>
       <w:pPr>
@@ -1725,9 +1728,14 @@
       <w:pPr>
         <w:pStyle w:val="SECTION"/>
       </w:pPr>
+      <w:bookmarkStart w:id="10" w:name="_Toc177514476"/>
       <w:r>
         <w:lastRenderedPageBreak/>
-        <w:t xml:space="preserve">ABSTRACT </w:t>
+        <w:t>ABSTRACT</w:t>
+      </w:r>
+      <w:bookmarkEnd w:id="10"/>
+      <w:r>
+        <w:t xml:space="preserve"> </w:t>
       </w:r>
     </w:p>
     <w:p>
@@ -1751,7 +1759,6 @@
         <w:spacing w:after="200" w:line="276" w:lineRule="auto"/>
         <w:jc w:val="center"/>
         <w:rPr>
-          <w:b/>
           <w:noProof/>
         </w:rPr>
       </w:pPr>
@@ -1797,13 +1804,13 @@
           <w:sz w:val="22"/>
         </w:rPr>
       </w:pPr>
-      <w:hyperlink w:anchor="_Toc51061474" w:history="1">
+      <w:hyperlink w:anchor="_Toc177514473" w:history="1">
         <w:r>
           <w:rPr>
             <w:rStyle w:val="Hyperlink"/>
             <w:noProof/>
           </w:rPr>
-          <w:t>DANH MỤC TỪ VIẾT TẮT</w:t>
+          <w:t>LỜI CẢM ƠN</w:t>
         </w:r>
         <w:r>
           <w:rPr>
@@ -1824,7 +1831,7 @@
             <w:noProof/>
             <w:webHidden/>
           </w:rPr>
-          <w:instrText xml:space="preserve"> PAGEREF _Toc51061474 \h </w:instrText>
+          <w:instrText xml:space="preserve"> PAGEREF _Toc177514473 \h </w:instrText>
         </w:r>
         <w:r>
           <w:rPr>
@@ -1844,7 +1851,7 @@
             <w:noProof/>
             <w:webHidden/>
           </w:rPr>
-          <w:t>6</w:t>
+          <w:t>1</w:t>
         </w:r>
         <w:r>
           <w:rPr>
@@ -1865,20 +1872,13 @@
           <w:sz w:val="22"/>
         </w:rPr>
       </w:pPr>
-      <w:hyperlink w:anchor="_Toc51061475" w:history="1">
+      <w:hyperlink w:anchor="_Toc177514474" w:history="1">
         <w:r>
           <w:rPr>
             <w:rStyle w:val="Hyperlink"/>
             <w:noProof/>
           </w:rPr>
-          <w:t>DANH MỤC HÌNH VẼ</w:t>
-        </w:r>
-        <w:r>
-          <w:rPr>
-            <w:rStyle w:val="Hyperlink"/>
-            <w:noProof/>
-          </w:rPr>
-          <w:t xml:space="preserve"> </w:t>
+          <w:t>NHẬN XÉT CỦA GIÁO VIÊN HƯỚNG DẪN</w:t>
         </w:r>
         <w:r>
           <w:rPr>
@@ -1899,7 +1899,7 @@
             <w:noProof/>
             <w:webHidden/>
           </w:rPr>
-          <w:instrText xml:space="preserve"> PAGEREF _Toc51061475 \h </w:instrText>
+          <w:instrText xml:space="preserve"> PAGEREF _Toc177514474 \h </w:instrText>
         </w:r>
         <w:r>
           <w:rPr>
@@ -1919,7 +1919,7 @@
             <w:noProof/>
             <w:webHidden/>
           </w:rPr>
-          <w:t>7</w:t>
+          <w:t>2</w:t>
         </w:r>
         <w:r>
           <w:rPr>
@@ -1940,13 +1940,13 @@
           <w:sz w:val="22"/>
         </w:rPr>
       </w:pPr>
-      <w:hyperlink w:anchor="_Toc51061476" w:history="1">
+      <w:hyperlink w:anchor="_Toc177514475" w:history="1">
         <w:r>
           <w:rPr>
             <w:rStyle w:val="Hyperlink"/>
             <w:noProof/>
           </w:rPr>
-          <w:t>DANH MỤC BẢNG</w:t>
+          <w:t>TÓM TẮT ĐỐ ÁN NGÀNH</w:t>
         </w:r>
         <w:r>
           <w:rPr>
@@ -1967,7 +1967,7 @@
             <w:noProof/>
             <w:webHidden/>
           </w:rPr>
-          <w:instrText xml:space="preserve"> PAGEREF _Toc51061476 \h </w:instrText>
+          <w:instrText xml:space="preserve"> PAGEREF _Toc177514475 \h </w:instrText>
         </w:r>
         <w:r>
           <w:rPr>
@@ -1987,7 +1987,7 @@
             <w:noProof/>
             <w:webHidden/>
           </w:rPr>
-          <w:t>8</w:t>
+          <w:t>3</w:t>
         </w:r>
         <w:r>
           <w:rPr>
@@ -2008,20 +2008,13 @@
           <w:sz w:val="22"/>
         </w:rPr>
       </w:pPr>
-      <w:hyperlink w:anchor="_Toc51061477" w:history="1">
+      <w:hyperlink w:anchor="_Toc177514476" w:history="1">
         <w:r>
           <w:rPr>
             <w:rStyle w:val="Hyperlink"/>
             <w:noProof/>
           </w:rPr>
-          <w:t>MỞ ĐẦU</w:t>
-        </w:r>
-        <w:r>
-          <w:rPr>
-            <w:rStyle w:val="Hyperlink"/>
-            <w:noProof/>
-          </w:rPr>
-          <w:t xml:space="preserve"> </w:t>
+          <w:t>ABSTRACT</w:t>
         </w:r>
         <w:r>
           <w:rPr>
@@ -2042,7 +2035,7 @@
             <w:noProof/>
             <w:webHidden/>
           </w:rPr>
-          <w:instrText xml:space="preserve"> PAGEREF _Toc51061477 \h </w:instrText>
+          <w:instrText xml:space="preserve"> PAGEREF _Toc177514476 \h </w:instrText>
         </w:r>
         <w:r>
           <w:rPr>
@@ -2062,1151 +2055,7 @@
             <w:noProof/>
             <w:webHidden/>
           </w:rPr>
-          <w:t>9</w:t>
-        </w:r>
-        <w:r>
-          <w:rPr>
-            <w:noProof/>
-            <w:webHidden/>
-          </w:rPr>
-          <w:fldChar w:fldCharType="end"/>
-        </w:r>
-      </w:hyperlink>
-    </w:p>
-    <w:p>
-      <w:pPr>
-        <w:pStyle w:val="TOC2"/>
-        <w:tabs>
-          <w:tab w:val="left" w:pos="1760"/>
-          <w:tab w:val="right" w:leader="dot" w:pos="9061"/>
-        </w:tabs>
-        <w:rPr>
-          <w:rFonts w:asciiTheme="minorHAnsi" w:eastAsiaTheme="minorEastAsia" w:hAnsiTheme="minorHAnsi"/>
-          <w:noProof/>
-          <w:sz w:val="22"/>
-          <w:lang w:val="en-US"/>
-        </w:rPr>
-      </w:pPr>
-      <w:hyperlink w:anchor="_Toc51061478" w:history="1">
-        <w:r>
-          <w:rPr>
-            <w:rStyle w:val="Hyperlink"/>
-            <w:noProof/>
-          </w:rPr>
-          <w:t>Chương 1.</w:t>
-        </w:r>
-        <w:r>
-          <w:rPr>
-            <w:rFonts w:asciiTheme="minorHAnsi" w:eastAsiaTheme="minorEastAsia" w:hAnsiTheme="minorHAnsi"/>
-            <w:noProof/>
-            <w:sz w:val="22"/>
-            <w:lang w:val="en-US"/>
-          </w:rPr>
-          <w:tab/>
-        </w:r>
-        <w:r>
-          <w:rPr>
-            <w:rStyle w:val="Hyperlink"/>
-            <w:noProof/>
-          </w:rPr>
-          <w:t>TÊN CHƯƠNG 1</w:t>
-        </w:r>
-        <w:r>
-          <w:rPr>
-            <w:noProof/>
-            <w:webHidden/>
-          </w:rPr>
-          <w:tab/>
-        </w:r>
-        <w:r>
-          <w:rPr>
-            <w:noProof/>
-            <w:webHidden/>
-          </w:rPr>
-          <w:fldChar w:fldCharType="begin"/>
-        </w:r>
-        <w:r>
-          <w:rPr>
-            <w:noProof/>
-            <w:webHidden/>
-          </w:rPr>
-          <w:instrText xml:space="preserve"> PAGEREF _Toc51061478 \h </w:instrText>
-        </w:r>
-        <w:r>
-          <w:rPr>
-            <w:noProof/>
-            <w:webHidden/>
-          </w:rPr>
-        </w:r>
-        <w:r>
-          <w:rPr>
-            <w:noProof/>
-            <w:webHidden/>
-          </w:rPr>
-          <w:fldChar w:fldCharType="separate"/>
-        </w:r>
-        <w:r>
-          <w:rPr>
-            <w:noProof/>
-            <w:webHidden/>
-          </w:rPr>
-          <w:t>10</w:t>
-        </w:r>
-        <w:r>
-          <w:rPr>
-            <w:noProof/>
-            <w:webHidden/>
-          </w:rPr>
-          <w:fldChar w:fldCharType="end"/>
-        </w:r>
-      </w:hyperlink>
-    </w:p>
-    <w:p>
-      <w:pPr>
-        <w:pStyle w:val="TOC3"/>
-        <w:tabs>
-          <w:tab w:val="left" w:pos="1320"/>
-          <w:tab w:val="right" w:leader="dot" w:pos="9061"/>
-        </w:tabs>
-        <w:rPr>
-          <w:rFonts w:asciiTheme="minorHAnsi" w:eastAsiaTheme="minorEastAsia" w:hAnsiTheme="minorHAnsi"/>
-          <w:noProof/>
-          <w:sz w:val="22"/>
-          <w:lang w:val="en-US"/>
-        </w:rPr>
-      </w:pPr>
-      <w:hyperlink w:anchor="_Toc51061479" w:history="1">
-        <w:r>
-          <w:rPr>
-            <w:rStyle w:val="Hyperlink"/>
-            <w:noProof/>
-          </w:rPr>
-          <w:t>1.1.</w:t>
-        </w:r>
-        <w:r>
-          <w:rPr>
-            <w:rFonts w:asciiTheme="minorHAnsi" w:eastAsiaTheme="minorEastAsia" w:hAnsiTheme="minorHAnsi"/>
-            <w:noProof/>
-            <w:sz w:val="22"/>
-            <w:lang w:val="en-US"/>
-          </w:rPr>
-          <w:tab/>
-        </w:r>
-        <w:r>
-          <w:rPr>
-            <w:rStyle w:val="Hyperlink"/>
-            <w:noProof/>
-          </w:rPr>
-          <w:t>Chủ đề cấp độ 2</w:t>
-        </w:r>
-        <w:r>
-          <w:rPr>
-            <w:noProof/>
-            <w:webHidden/>
-          </w:rPr>
-          <w:tab/>
-        </w:r>
-        <w:r>
-          <w:rPr>
-            <w:noProof/>
-            <w:webHidden/>
-          </w:rPr>
-          <w:fldChar w:fldCharType="begin"/>
-        </w:r>
-        <w:r>
-          <w:rPr>
-            <w:noProof/>
-            <w:webHidden/>
-          </w:rPr>
-          <w:instrText xml:space="preserve"> PAGEREF _Toc51061479 \h </w:instrText>
-        </w:r>
-        <w:r>
-          <w:rPr>
-            <w:noProof/>
-            <w:webHidden/>
-          </w:rPr>
-        </w:r>
-        <w:r>
-          <w:rPr>
-            <w:noProof/>
-            <w:webHidden/>
-          </w:rPr>
-          <w:fldChar w:fldCharType="separate"/>
-        </w:r>
-        <w:r>
-          <w:rPr>
-            <w:noProof/>
-            <w:webHidden/>
-          </w:rPr>
-          <w:t>10</w:t>
-        </w:r>
-        <w:r>
-          <w:rPr>
-            <w:noProof/>
-            <w:webHidden/>
-          </w:rPr>
-          <w:fldChar w:fldCharType="end"/>
-        </w:r>
-      </w:hyperlink>
-    </w:p>
-    <w:p>
-      <w:pPr>
-        <w:pStyle w:val="TOC4"/>
-        <w:tabs>
-          <w:tab w:val="left" w:pos="1760"/>
-          <w:tab w:val="right" w:leader="dot" w:pos="9061"/>
-        </w:tabs>
-        <w:rPr>
-          <w:rFonts w:asciiTheme="minorHAnsi" w:eastAsiaTheme="minorEastAsia" w:hAnsiTheme="minorHAnsi"/>
-          <w:noProof/>
-          <w:sz w:val="22"/>
-          <w:lang w:val="en-US"/>
-        </w:rPr>
-      </w:pPr>
-      <w:hyperlink w:anchor="_Toc51061480" w:history="1">
-        <w:r>
-          <w:rPr>
-            <w:rStyle w:val="Hyperlink"/>
-            <w:noProof/>
-          </w:rPr>
-          <w:t>1.1.1.</w:t>
-        </w:r>
-        <w:r>
-          <w:rPr>
-            <w:rFonts w:asciiTheme="minorHAnsi" w:eastAsiaTheme="minorEastAsia" w:hAnsiTheme="minorHAnsi"/>
-            <w:noProof/>
-            <w:sz w:val="22"/>
-            <w:lang w:val="en-US"/>
-          </w:rPr>
-          <w:tab/>
-        </w:r>
-        <w:r>
-          <w:rPr>
-            <w:rStyle w:val="Hyperlink"/>
-            <w:noProof/>
-          </w:rPr>
-          <w:t>Chủ đề cấp độ 3</w:t>
-        </w:r>
-        <w:r>
-          <w:rPr>
-            <w:noProof/>
-            <w:webHidden/>
-          </w:rPr>
-          <w:tab/>
-        </w:r>
-        <w:r>
-          <w:rPr>
-            <w:noProof/>
-            <w:webHidden/>
-          </w:rPr>
-          <w:fldChar w:fldCharType="begin"/>
-        </w:r>
-        <w:r>
-          <w:rPr>
-            <w:noProof/>
-            <w:webHidden/>
-          </w:rPr>
-          <w:instrText xml:space="preserve"> PAGEREF _Toc51061480 \h </w:instrText>
-        </w:r>
-        <w:r>
-          <w:rPr>
-            <w:noProof/>
-            <w:webHidden/>
-          </w:rPr>
-        </w:r>
-        <w:r>
-          <w:rPr>
-            <w:noProof/>
-            <w:webHidden/>
-          </w:rPr>
-          <w:fldChar w:fldCharType="separate"/>
-        </w:r>
-        <w:r>
-          <w:rPr>
-            <w:noProof/>
-            <w:webHidden/>
-          </w:rPr>
-          <w:t>10</w:t>
-        </w:r>
-        <w:r>
-          <w:rPr>
-            <w:noProof/>
-            <w:webHidden/>
-          </w:rPr>
-          <w:fldChar w:fldCharType="end"/>
-        </w:r>
-      </w:hyperlink>
-    </w:p>
-    <w:p>
-      <w:pPr>
-        <w:pStyle w:val="TOC4"/>
-        <w:tabs>
-          <w:tab w:val="left" w:pos="1760"/>
-          <w:tab w:val="right" w:leader="dot" w:pos="9061"/>
-        </w:tabs>
-        <w:rPr>
-          <w:rFonts w:asciiTheme="minorHAnsi" w:eastAsiaTheme="minorEastAsia" w:hAnsiTheme="minorHAnsi"/>
-          <w:noProof/>
-          <w:sz w:val="22"/>
-          <w:lang w:val="en-US"/>
-        </w:rPr>
-      </w:pPr>
-      <w:hyperlink w:anchor="_Toc51061481" w:history="1">
-        <w:r>
-          <w:rPr>
-            <w:rStyle w:val="Hyperlink"/>
-            <w:noProof/>
-          </w:rPr>
-          <w:t>1.1.2.</w:t>
-        </w:r>
-        <w:r>
-          <w:rPr>
-            <w:rFonts w:asciiTheme="minorHAnsi" w:eastAsiaTheme="minorEastAsia" w:hAnsiTheme="minorHAnsi"/>
-            <w:noProof/>
-            <w:sz w:val="22"/>
-            <w:lang w:val="en-US"/>
-          </w:rPr>
-          <w:tab/>
-        </w:r>
-        <w:r>
-          <w:rPr>
-            <w:rStyle w:val="Hyperlink"/>
-            <w:noProof/>
-          </w:rPr>
-          <w:t>Chủ đề cấp độ 3</w:t>
-        </w:r>
-        <w:r>
-          <w:rPr>
-            <w:noProof/>
-            <w:webHidden/>
-          </w:rPr>
-          <w:tab/>
-        </w:r>
-        <w:r>
-          <w:rPr>
-            <w:noProof/>
-            <w:webHidden/>
-          </w:rPr>
-          <w:fldChar w:fldCharType="begin"/>
-        </w:r>
-        <w:r>
-          <w:rPr>
-            <w:noProof/>
-            <w:webHidden/>
-          </w:rPr>
-          <w:instrText xml:space="preserve"> PAGEREF _Toc51061481 \h </w:instrText>
-        </w:r>
-        <w:r>
-          <w:rPr>
-            <w:noProof/>
-            <w:webHidden/>
-          </w:rPr>
-        </w:r>
-        <w:r>
-          <w:rPr>
-            <w:noProof/>
-            <w:webHidden/>
-          </w:rPr>
-          <w:fldChar w:fldCharType="separate"/>
-        </w:r>
-        <w:r>
-          <w:rPr>
-            <w:noProof/>
-            <w:webHidden/>
-          </w:rPr>
-          <w:t>10</w:t>
-        </w:r>
-        <w:r>
-          <w:rPr>
-            <w:noProof/>
-            <w:webHidden/>
-          </w:rPr>
-          <w:fldChar w:fldCharType="end"/>
-        </w:r>
-      </w:hyperlink>
-    </w:p>
-    <w:p>
-      <w:pPr>
-        <w:pStyle w:val="TOC2"/>
-        <w:tabs>
-          <w:tab w:val="left" w:pos="1760"/>
-          <w:tab w:val="right" w:leader="dot" w:pos="9061"/>
-        </w:tabs>
-        <w:rPr>
-          <w:rFonts w:asciiTheme="minorHAnsi" w:eastAsiaTheme="minorEastAsia" w:hAnsiTheme="minorHAnsi"/>
-          <w:noProof/>
-          <w:sz w:val="22"/>
-          <w:lang w:val="en-US"/>
-        </w:rPr>
-      </w:pPr>
-      <w:hyperlink w:anchor="_Toc51061482" w:history="1">
-        <w:r>
-          <w:rPr>
-            <w:rStyle w:val="Hyperlink"/>
-            <w:noProof/>
-          </w:rPr>
-          <w:t>Chương 2.</w:t>
-        </w:r>
-        <w:r>
-          <w:rPr>
-            <w:rFonts w:asciiTheme="minorHAnsi" w:eastAsiaTheme="minorEastAsia" w:hAnsiTheme="minorHAnsi"/>
-            <w:noProof/>
-            <w:sz w:val="22"/>
-            <w:lang w:val="en-US"/>
-          </w:rPr>
-          <w:tab/>
-        </w:r>
-        <w:r>
-          <w:rPr>
-            <w:rStyle w:val="Hyperlink"/>
-            <w:noProof/>
-          </w:rPr>
-          <w:t>TÊN CHƯƠNG 2</w:t>
-        </w:r>
-        <w:r>
-          <w:rPr>
-            <w:noProof/>
-            <w:webHidden/>
-          </w:rPr>
-          <w:tab/>
-        </w:r>
-        <w:r>
-          <w:rPr>
-            <w:noProof/>
-            <w:webHidden/>
-          </w:rPr>
-          <w:fldChar w:fldCharType="begin"/>
-        </w:r>
-        <w:r>
-          <w:rPr>
-            <w:noProof/>
-            <w:webHidden/>
-          </w:rPr>
-          <w:instrText xml:space="preserve"> PAGEREF _Toc51061482 \h </w:instrText>
-        </w:r>
-        <w:r>
-          <w:rPr>
-            <w:noProof/>
-            <w:webHidden/>
-          </w:rPr>
-        </w:r>
-        <w:r>
-          <w:rPr>
-            <w:noProof/>
-            <w:webHidden/>
-          </w:rPr>
-          <w:fldChar w:fldCharType="separate"/>
-        </w:r>
-        <w:r>
-          <w:rPr>
-            <w:noProof/>
-            <w:webHidden/>
-          </w:rPr>
-          <w:t>11</w:t>
-        </w:r>
-        <w:r>
-          <w:rPr>
-            <w:noProof/>
-            <w:webHidden/>
-          </w:rPr>
-          <w:fldChar w:fldCharType="end"/>
-        </w:r>
-      </w:hyperlink>
-    </w:p>
-    <w:p>
-      <w:pPr>
-        <w:pStyle w:val="TOC3"/>
-        <w:tabs>
-          <w:tab w:val="left" w:pos="1320"/>
-          <w:tab w:val="right" w:leader="dot" w:pos="9061"/>
-        </w:tabs>
-        <w:rPr>
-          <w:rFonts w:asciiTheme="minorHAnsi" w:eastAsiaTheme="minorEastAsia" w:hAnsiTheme="minorHAnsi"/>
-          <w:noProof/>
-          <w:sz w:val="22"/>
-          <w:lang w:val="en-US"/>
-        </w:rPr>
-      </w:pPr>
-      <w:hyperlink w:anchor="_Toc51061483" w:history="1">
-        <w:r>
-          <w:rPr>
-            <w:rStyle w:val="Hyperlink"/>
-            <w:noProof/>
-          </w:rPr>
-          <w:t>2.1.</w:t>
-        </w:r>
-        <w:r>
-          <w:rPr>
-            <w:rFonts w:asciiTheme="minorHAnsi" w:eastAsiaTheme="minorEastAsia" w:hAnsiTheme="minorHAnsi"/>
-            <w:noProof/>
-            <w:sz w:val="22"/>
-            <w:lang w:val="en-US"/>
-          </w:rPr>
-          <w:tab/>
-        </w:r>
-        <w:r>
-          <w:rPr>
-            <w:rStyle w:val="Hyperlink"/>
-            <w:noProof/>
-          </w:rPr>
-          <w:t>Chủ đề cấp độ 2</w:t>
-        </w:r>
-        <w:r>
-          <w:rPr>
-            <w:noProof/>
-            <w:webHidden/>
-          </w:rPr>
-          <w:tab/>
-        </w:r>
-        <w:r>
-          <w:rPr>
-            <w:noProof/>
-            <w:webHidden/>
-          </w:rPr>
-          <w:fldChar w:fldCharType="begin"/>
-        </w:r>
-        <w:r>
-          <w:rPr>
-            <w:noProof/>
-            <w:webHidden/>
-          </w:rPr>
-          <w:instrText xml:space="preserve"> PAGEREF _Toc51061483 \h </w:instrText>
-        </w:r>
-        <w:r>
-          <w:rPr>
-            <w:noProof/>
-            <w:webHidden/>
-          </w:rPr>
-        </w:r>
-        <w:r>
-          <w:rPr>
-            <w:noProof/>
-            <w:webHidden/>
-          </w:rPr>
-          <w:fldChar w:fldCharType="separate"/>
-        </w:r>
-        <w:r>
-          <w:rPr>
-            <w:noProof/>
-            <w:webHidden/>
-          </w:rPr>
-          <w:t>11</w:t>
-        </w:r>
-        <w:r>
-          <w:rPr>
-            <w:noProof/>
-            <w:webHidden/>
-          </w:rPr>
-          <w:fldChar w:fldCharType="end"/>
-        </w:r>
-      </w:hyperlink>
-    </w:p>
-    <w:p>
-      <w:pPr>
-        <w:pStyle w:val="TOC4"/>
-        <w:tabs>
-          <w:tab w:val="left" w:pos="1760"/>
-          <w:tab w:val="right" w:leader="dot" w:pos="9061"/>
-        </w:tabs>
-        <w:rPr>
-          <w:rFonts w:asciiTheme="minorHAnsi" w:eastAsiaTheme="minorEastAsia" w:hAnsiTheme="minorHAnsi"/>
-          <w:noProof/>
-          <w:sz w:val="22"/>
-          <w:lang w:val="en-US"/>
-        </w:rPr>
-      </w:pPr>
-      <w:hyperlink w:anchor="_Toc51061484" w:history="1">
-        <w:r>
-          <w:rPr>
-            <w:rStyle w:val="Hyperlink"/>
-            <w:noProof/>
-          </w:rPr>
-          <w:t>2.1.1.</w:t>
-        </w:r>
-        <w:r>
-          <w:rPr>
-            <w:rFonts w:asciiTheme="minorHAnsi" w:eastAsiaTheme="minorEastAsia" w:hAnsiTheme="minorHAnsi"/>
-            <w:noProof/>
-            <w:sz w:val="22"/>
-            <w:lang w:val="en-US"/>
-          </w:rPr>
-          <w:tab/>
-        </w:r>
-        <w:r>
-          <w:rPr>
-            <w:rStyle w:val="Hyperlink"/>
-            <w:noProof/>
-          </w:rPr>
-          <w:t>Chủ đề cấp độ 3</w:t>
-        </w:r>
-        <w:r>
-          <w:rPr>
-            <w:noProof/>
-            <w:webHidden/>
-          </w:rPr>
-          <w:tab/>
-        </w:r>
-        <w:r>
-          <w:rPr>
-            <w:noProof/>
-            <w:webHidden/>
-          </w:rPr>
-          <w:fldChar w:fldCharType="begin"/>
-        </w:r>
-        <w:r>
-          <w:rPr>
-            <w:noProof/>
-            <w:webHidden/>
-          </w:rPr>
-          <w:instrText xml:space="preserve"> PAGEREF _Toc51061484 \h </w:instrText>
-        </w:r>
-        <w:r>
-          <w:rPr>
-            <w:noProof/>
-            <w:webHidden/>
-          </w:rPr>
-        </w:r>
-        <w:r>
-          <w:rPr>
-            <w:noProof/>
-            <w:webHidden/>
-          </w:rPr>
-          <w:fldChar w:fldCharType="separate"/>
-        </w:r>
-        <w:r>
-          <w:rPr>
-            <w:noProof/>
-            <w:webHidden/>
-          </w:rPr>
-          <w:t>11</w:t>
-        </w:r>
-        <w:r>
-          <w:rPr>
-            <w:noProof/>
-            <w:webHidden/>
-          </w:rPr>
-          <w:fldChar w:fldCharType="end"/>
-        </w:r>
-      </w:hyperlink>
-    </w:p>
-    <w:p>
-      <w:pPr>
-        <w:pStyle w:val="TOC3"/>
-        <w:tabs>
-          <w:tab w:val="left" w:pos="1320"/>
-          <w:tab w:val="right" w:leader="dot" w:pos="9061"/>
-        </w:tabs>
-        <w:rPr>
-          <w:rFonts w:asciiTheme="minorHAnsi" w:eastAsiaTheme="minorEastAsia" w:hAnsiTheme="minorHAnsi"/>
-          <w:noProof/>
-          <w:sz w:val="22"/>
-          <w:lang w:val="en-US"/>
-        </w:rPr>
-      </w:pPr>
-      <w:hyperlink w:anchor="_Toc51061485" w:history="1">
-        <w:r>
-          <w:rPr>
-            <w:rStyle w:val="Hyperlink"/>
-            <w:noProof/>
-          </w:rPr>
-          <w:t>2.2.</w:t>
-        </w:r>
-        <w:r>
-          <w:rPr>
-            <w:rFonts w:asciiTheme="minorHAnsi" w:eastAsiaTheme="minorEastAsia" w:hAnsiTheme="minorHAnsi"/>
-            <w:noProof/>
-            <w:sz w:val="22"/>
-            <w:lang w:val="en-US"/>
-          </w:rPr>
-          <w:tab/>
-        </w:r>
-        <w:r>
-          <w:rPr>
-            <w:rStyle w:val="Hyperlink"/>
-            <w:noProof/>
-          </w:rPr>
-          <w:t>Chủ đề cấp độ 2</w:t>
-        </w:r>
-        <w:r>
-          <w:rPr>
-            <w:noProof/>
-            <w:webHidden/>
-          </w:rPr>
-          <w:tab/>
-        </w:r>
-        <w:r>
-          <w:rPr>
-            <w:noProof/>
-            <w:webHidden/>
-          </w:rPr>
-          <w:fldChar w:fldCharType="begin"/>
-        </w:r>
-        <w:r>
-          <w:rPr>
-            <w:noProof/>
-            <w:webHidden/>
-          </w:rPr>
-          <w:instrText xml:space="preserve"> PAGEREF _Toc51061485 \h </w:instrText>
-        </w:r>
-        <w:r>
-          <w:rPr>
-            <w:noProof/>
-            <w:webHidden/>
-          </w:rPr>
-        </w:r>
-        <w:r>
-          <w:rPr>
-            <w:noProof/>
-            <w:webHidden/>
-          </w:rPr>
-          <w:fldChar w:fldCharType="separate"/>
-        </w:r>
-        <w:r>
-          <w:rPr>
-            <w:noProof/>
-            <w:webHidden/>
-          </w:rPr>
-          <w:t>11</w:t>
-        </w:r>
-        <w:r>
-          <w:rPr>
-            <w:noProof/>
-            <w:webHidden/>
-          </w:rPr>
-          <w:fldChar w:fldCharType="end"/>
-        </w:r>
-      </w:hyperlink>
-    </w:p>
-    <w:p>
-      <w:pPr>
-        <w:pStyle w:val="TOC4"/>
-        <w:tabs>
-          <w:tab w:val="left" w:pos="1760"/>
-          <w:tab w:val="right" w:leader="dot" w:pos="9061"/>
-        </w:tabs>
-        <w:rPr>
-          <w:rFonts w:asciiTheme="minorHAnsi" w:eastAsiaTheme="minorEastAsia" w:hAnsiTheme="minorHAnsi"/>
-          <w:noProof/>
-          <w:sz w:val="22"/>
-          <w:lang w:val="en-US"/>
-        </w:rPr>
-      </w:pPr>
-      <w:hyperlink w:anchor="_Toc51061486" w:history="1">
-        <w:r>
-          <w:rPr>
-            <w:rStyle w:val="Hyperlink"/>
-            <w:noProof/>
-          </w:rPr>
-          <w:t>2.2.1.</w:t>
-        </w:r>
-        <w:r>
-          <w:rPr>
-            <w:rFonts w:asciiTheme="minorHAnsi" w:eastAsiaTheme="minorEastAsia" w:hAnsiTheme="minorHAnsi"/>
-            <w:noProof/>
-            <w:sz w:val="22"/>
-            <w:lang w:val="en-US"/>
-          </w:rPr>
-          <w:tab/>
-        </w:r>
-        <w:r>
-          <w:rPr>
-            <w:rStyle w:val="Hyperlink"/>
-            <w:noProof/>
-          </w:rPr>
-          <w:t>Chủ đề cấp độ 3</w:t>
-        </w:r>
-        <w:r>
-          <w:rPr>
-            <w:noProof/>
-            <w:webHidden/>
-          </w:rPr>
-          <w:tab/>
-        </w:r>
-        <w:r>
-          <w:rPr>
-            <w:noProof/>
-            <w:webHidden/>
-          </w:rPr>
-          <w:fldChar w:fldCharType="begin"/>
-        </w:r>
-        <w:r>
-          <w:rPr>
-            <w:noProof/>
-            <w:webHidden/>
-          </w:rPr>
-          <w:instrText xml:space="preserve"> PAGEREF _Toc51061486 \h </w:instrText>
-        </w:r>
-        <w:r>
-          <w:rPr>
-            <w:noProof/>
-            <w:webHidden/>
-          </w:rPr>
-        </w:r>
-        <w:r>
-          <w:rPr>
-            <w:noProof/>
-            <w:webHidden/>
-          </w:rPr>
-          <w:fldChar w:fldCharType="separate"/>
-        </w:r>
-        <w:r>
-          <w:rPr>
-            <w:noProof/>
-            <w:webHidden/>
-          </w:rPr>
-          <w:t>11</w:t>
-        </w:r>
-        <w:r>
-          <w:rPr>
-            <w:noProof/>
-            <w:webHidden/>
-          </w:rPr>
-          <w:fldChar w:fldCharType="end"/>
-        </w:r>
-      </w:hyperlink>
-    </w:p>
-    <w:p>
-      <w:pPr>
-        <w:pStyle w:val="TOC2"/>
-        <w:tabs>
-          <w:tab w:val="left" w:pos="1760"/>
-          <w:tab w:val="right" w:leader="dot" w:pos="9061"/>
-        </w:tabs>
-        <w:rPr>
-          <w:rFonts w:asciiTheme="minorHAnsi" w:eastAsiaTheme="minorEastAsia" w:hAnsiTheme="minorHAnsi"/>
-          <w:noProof/>
-          <w:sz w:val="22"/>
-          <w:lang w:val="en-US"/>
-        </w:rPr>
-      </w:pPr>
-      <w:hyperlink w:anchor="_Toc51061487" w:history="1">
-        <w:r>
-          <w:rPr>
-            <w:rStyle w:val="Hyperlink"/>
-            <w:noProof/>
-          </w:rPr>
-          <w:t>Chương 3.</w:t>
-        </w:r>
-        <w:r>
-          <w:rPr>
-            <w:rFonts w:asciiTheme="minorHAnsi" w:eastAsiaTheme="minorEastAsia" w:hAnsiTheme="minorHAnsi"/>
-            <w:noProof/>
-            <w:sz w:val="22"/>
-            <w:lang w:val="en-US"/>
-          </w:rPr>
-          <w:tab/>
-        </w:r>
-        <w:r>
-          <w:rPr>
-            <w:rStyle w:val="Hyperlink"/>
-            <w:noProof/>
-          </w:rPr>
-          <w:t>TÊN CHƯƠNG 3</w:t>
-        </w:r>
-        <w:r>
-          <w:rPr>
-            <w:noProof/>
-            <w:webHidden/>
-          </w:rPr>
-          <w:tab/>
-        </w:r>
-        <w:r>
-          <w:rPr>
-            <w:noProof/>
-            <w:webHidden/>
-          </w:rPr>
-          <w:fldChar w:fldCharType="begin"/>
-        </w:r>
-        <w:r>
-          <w:rPr>
-            <w:noProof/>
-            <w:webHidden/>
-          </w:rPr>
-          <w:instrText xml:space="preserve"> PAGEREF _Toc51061487 \h </w:instrText>
-        </w:r>
-        <w:r>
-          <w:rPr>
-            <w:noProof/>
-            <w:webHidden/>
-          </w:rPr>
-        </w:r>
-        <w:r>
-          <w:rPr>
-            <w:noProof/>
-            <w:webHidden/>
-          </w:rPr>
-          <w:fldChar w:fldCharType="separate"/>
-        </w:r>
-        <w:r>
-          <w:rPr>
-            <w:noProof/>
-            <w:webHidden/>
-          </w:rPr>
-          <w:t>12</w:t>
-        </w:r>
-        <w:r>
-          <w:rPr>
-            <w:noProof/>
-            <w:webHidden/>
-          </w:rPr>
-          <w:fldChar w:fldCharType="end"/>
-        </w:r>
-      </w:hyperlink>
-    </w:p>
-    <w:p>
-      <w:pPr>
-        <w:pStyle w:val="TOC3"/>
-        <w:tabs>
-          <w:tab w:val="left" w:pos="1320"/>
-          <w:tab w:val="right" w:leader="dot" w:pos="9061"/>
-        </w:tabs>
-        <w:rPr>
-          <w:rFonts w:asciiTheme="minorHAnsi" w:eastAsiaTheme="minorEastAsia" w:hAnsiTheme="minorHAnsi"/>
-          <w:noProof/>
-          <w:sz w:val="22"/>
-          <w:lang w:val="en-US"/>
-        </w:rPr>
-      </w:pPr>
-      <w:hyperlink w:anchor="_Toc51061488" w:history="1">
-        <w:r>
-          <w:rPr>
-            <w:rStyle w:val="Hyperlink"/>
-            <w:noProof/>
-          </w:rPr>
-          <w:t>3.1.</w:t>
-        </w:r>
-        <w:r>
-          <w:rPr>
-            <w:rFonts w:asciiTheme="minorHAnsi" w:eastAsiaTheme="minorEastAsia" w:hAnsiTheme="minorHAnsi"/>
-            <w:noProof/>
-            <w:sz w:val="22"/>
-            <w:lang w:val="en-US"/>
-          </w:rPr>
-          <w:tab/>
-        </w:r>
-        <w:r>
-          <w:rPr>
-            <w:rStyle w:val="Hyperlink"/>
-            <w:noProof/>
-          </w:rPr>
-          <w:t>Chủ đề cấp độ 2</w:t>
-        </w:r>
-        <w:r>
-          <w:rPr>
-            <w:noProof/>
-            <w:webHidden/>
-          </w:rPr>
-          <w:tab/>
-        </w:r>
-        <w:r>
-          <w:rPr>
-            <w:noProof/>
-            <w:webHidden/>
-          </w:rPr>
-          <w:fldChar w:fldCharType="begin"/>
-        </w:r>
-        <w:r>
-          <w:rPr>
-            <w:noProof/>
-            <w:webHidden/>
-          </w:rPr>
-          <w:instrText xml:space="preserve"> PAGEREF _Toc51061488 \h </w:instrText>
-        </w:r>
-        <w:r>
-          <w:rPr>
-            <w:noProof/>
-            <w:webHidden/>
-          </w:rPr>
-        </w:r>
-        <w:r>
-          <w:rPr>
-            <w:noProof/>
-            <w:webHidden/>
-          </w:rPr>
-          <w:fldChar w:fldCharType="separate"/>
-        </w:r>
-        <w:r>
-          <w:rPr>
-            <w:noProof/>
-            <w:webHidden/>
-          </w:rPr>
-          <w:t>12</w:t>
-        </w:r>
-        <w:r>
-          <w:rPr>
-            <w:noProof/>
-            <w:webHidden/>
-          </w:rPr>
-          <w:fldChar w:fldCharType="end"/>
-        </w:r>
-      </w:hyperlink>
-    </w:p>
-    <w:p>
-      <w:pPr>
-        <w:pStyle w:val="TOC4"/>
-        <w:tabs>
-          <w:tab w:val="left" w:pos="1760"/>
-          <w:tab w:val="right" w:leader="dot" w:pos="9061"/>
-        </w:tabs>
-        <w:rPr>
-          <w:rFonts w:asciiTheme="minorHAnsi" w:eastAsiaTheme="minorEastAsia" w:hAnsiTheme="minorHAnsi"/>
-          <w:noProof/>
-          <w:sz w:val="22"/>
-          <w:lang w:val="en-US"/>
-        </w:rPr>
-      </w:pPr>
-      <w:hyperlink w:anchor="_Toc51061489" w:history="1">
-        <w:r>
-          <w:rPr>
-            <w:rStyle w:val="Hyperlink"/>
-            <w:noProof/>
-          </w:rPr>
-          <w:t>3.1.1.</w:t>
-        </w:r>
-        <w:r>
-          <w:rPr>
-            <w:rFonts w:asciiTheme="minorHAnsi" w:eastAsiaTheme="minorEastAsia" w:hAnsiTheme="minorHAnsi"/>
-            <w:noProof/>
-            <w:sz w:val="22"/>
-            <w:lang w:val="en-US"/>
-          </w:rPr>
-          <w:tab/>
-        </w:r>
-        <w:r>
-          <w:rPr>
-            <w:rStyle w:val="Hyperlink"/>
-            <w:noProof/>
-          </w:rPr>
-          <w:t>Chủ đề cấp độ 3</w:t>
-        </w:r>
-        <w:r>
-          <w:rPr>
-            <w:noProof/>
-            <w:webHidden/>
-          </w:rPr>
-          <w:tab/>
-        </w:r>
-        <w:r>
-          <w:rPr>
-            <w:noProof/>
-            <w:webHidden/>
-          </w:rPr>
-          <w:fldChar w:fldCharType="begin"/>
-        </w:r>
-        <w:r>
-          <w:rPr>
-            <w:noProof/>
-            <w:webHidden/>
-          </w:rPr>
-          <w:instrText xml:space="preserve"> PAGEREF _Toc51061489 \h </w:instrText>
-        </w:r>
-        <w:r>
-          <w:rPr>
-            <w:noProof/>
-            <w:webHidden/>
-          </w:rPr>
-        </w:r>
-        <w:r>
-          <w:rPr>
-            <w:noProof/>
-            <w:webHidden/>
-          </w:rPr>
-          <w:fldChar w:fldCharType="separate"/>
-        </w:r>
-        <w:r>
-          <w:rPr>
-            <w:noProof/>
-            <w:webHidden/>
-          </w:rPr>
-          <w:t>12</w:t>
-        </w:r>
-        <w:r>
-          <w:rPr>
-            <w:noProof/>
-            <w:webHidden/>
-          </w:rPr>
-          <w:fldChar w:fldCharType="end"/>
-        </w:r>
-      </w:hyperlink>
-    </w:p>
-    <w:p>
-      <w:pPr>
-        <w:pStyle w:val="TOC3"/>
-        <w:tabs>
-          <w:tab w:val="left" w:pos="1320"/>
-          <w:tab w:val="right" w:leader="dot" w:pos="9061"/>
-        </w:tabs>
-        <w:rPr>
-          <w:rFonts w:asciiTheme="minorHAnsi" w:eastAsiaTheme="minorEastAsia" w:hAnsiTheme="minorHAnsi"/>
-          <w:noProof/>
-          <w:sz w:val="22"/>
-          <w:lang w:val="en-US"/>
-        </w:rPr>
-      </w:pPr>
-      <w:hyperlink w:anchor="_Toc51061490" w:history="1">
-        <w:r>
-          <w:rPr>
-            <w:rStyle w:val="Hyperlink"/>
-            <w:noProof/>
-          </w:rPr>
-          <w:t>3.2.</w:t>
-        </w:r>
-        <w:r>
-          <w:rPr>
-            <w:rFonts w:asciiTheme="minorHAnsi" w:eastAsiaTheme="minorEastAsia" w:hAnsiTheme="minorHAnsi"/>
-            <w:noProof/>
-            <w:sz w:val="22"/>
-            <w:lang w:val="en-US"/>
-          </w:rPr>
-          <w:tab/>
-        </w:r>
-        <w:r>
-          <w:rPr>
-            <w:rStyle w:val="Hyperlink"/>
-            <w:noProof/>
-          </w:rPr>
-          <w:t>Chủ đề cấp độ 2</w:t>
-        </w:r>
-        <w:r>
-          <w:rPr>
-            <w:noProof/>
-            <w:webHidden/>
-          </w:rPr>
-          <w:tab/>
-        </w:r>
-        <w:r>
-          <w:rPr>
-            <w:noProof/>
-            <w:webHidden/>
-          </w:rPr>
-          <w:fldChar w:fldCharType="begin"/>
-        </w:r>
-        <w:r>
-          <w:rPr>
-            <w:noProof/>
-            <w:webHidden/>
-          </w:rPr>
-          <w:instrText xml:space="preserve"> PAGEREF _Toc51061490 \h </w:instrText>
-        </w:r>
-        <w:r>
-          <w:rPr>
-            <w:noProof/>
-            <w:webHidden/>
-          </w:rPr>
-        </w:r>
-        <w:r>
-          <w:rPr>
-            <w:noProof/>
-            <w:webHidden/>
-          </w:rPr>
-          <w:fldChar w:fldCharType="separate"/>
-        </w:r>
-        <w:r>
-          <w:rPr>
-            <w:noProof/>
-            <w:webHidden/>
-          </w:rPr>
-          <w:t>12</w:t>
+          <w:t>4</w:t>
         </w:r>
         <w:r>
           <w:rPr>
@@ -3227,20 +2076,13 @@
           <w:sz w:val="22"/>
         </w:rPr>
       </w:pPr>
-      <w:hyperlink w:anchor="_Toc51061491" w:history="1">
+      <w:hyperlink w:anchor="_Toc177514477" w:history="1">
         <w:r>
           <w:rPr>
             <w:rStyle w:val="Hyperlink"/>
             <w:noProof/>
           </w:rPr>
-          <w:t>TÀI LIỆU THAM KHẢO</w:t>
-        </w:r>
-        <w:r>
-          <w:rPr>
-            <w:rStyle w:val="Hyperlink"/>
-            <w:noProof/>
-          </w:rPr>
-          <w:t xml:space="preserve"> </w:t>
+          <w:t>DANH MỤC TỪ VIẾT TẮT</w:t>
         </w:r>
         <w:r>
           <w:rPr>
@@ -3261,7 +2103,7 @@
             <w:noProof/>
             <w:webHidden/>
           </w:rPr>
-          <w:instrText xml:space="preserve"> PAGEREF _Toc51061491 \h </w:instrText>
+          <w:instrText xml:space="preserve"> PAGEREF _Toc177514477 \h </w:instrText>
         </w:r>
         <w:r>
           <w:rPr>
@@ -3281,7 +2123,7 @@
             <w:noProof/>
             <w:webHidden/>
           </w:rPr>
-          <w:t>13</w:t>
+          <w:t>6</w:t>
         </w:r>
         <w:r>
           <w:rPr>
@@ -3302,23 +2144,1432 @@
           <w:sz w:val="22"/>
         </w:rPr>
       </w:pPr>
-      <w:hyperlink w:anchor="_Toc51061492" w:history="1">
+      <w:hyperlink w:anchor="_Toc177514478" w:history="1">
         <w:r>
           <w:rPr>
             <w:rStyle w:val="Hyperlink"/>
             <w:noProof/>
           </w:rPr>
+          <w:t>DANH MỤC HÌNH VẼ</w:t>
+        </w:r>
+        <w:r>
+          <w:rPr>
+            <w:noProof/>
+            <w:webHidden/>
+          </w:rPr>
+          <w:tab/>
+        </w:r>
+        <w:r>
+          <w:rPr>
+            <w:noProof/>
+            <w:webHidden/>
+          </w:rPr>
+          <w:fldChar w:fldCharType="begin"/>
+        </w:r>
+        <w:r>
+          <w:rPr>
+            <w:noProof/>
+            <w:webHidden/>
+          </w:rPr>
+          <w:instrText xml:space="preserve"> PAGEREF _Toc177514478 \h </w:instrText>
+        </w:r>
+        <w:r>
+          <w:rPr>
+            <w:noProof/>
+            <w:webHidden/>
+          </w:rPr>
+        </w:r>
+        <w:r>
+          <w:rPr>
+            <w:noProof/>
+            <w:webHidden/>
+          </w:rPr>
+          <w:fldChar w:fldCharType="separate"/>
+        </w:r>
+        <w:r>
+          <w:rPr>
+            <w:noProof/>
+            <w:webHidden/>
+          </w:rPr>
+          <w:t>7</w:t>
+        </w:r>
+        <w:r>
+          <w:rPr>
+            <w:noProof/>
+            <w:webHidden/>
+          </w:rPr>
+          <w:fldChar w:fldCharType="end"/>
+        </w:r>
+      </w:hyperlink>
+    </w:p>
+    <w:p>
+      <w:pPr>
+        <w:pStyle w:val="TOC1"/>
+        <w:rPr>
+          <w:rFonts w:asciiTheme="minorHAnsi" w:eastAsiaTheme="minorEastAsia" w:hAnsiTheme="minorHAnsi"/>
+          <w:b w:val="0"/>
+          <w:noProof/>
+          <w:sz w:val="22"/>
+        </w:rPr>
+      </w:pPr>
+      <w:hyperlink w:anchor="_Toc177514479" w:history="1">
+        <w:r>
+          <w:rPr>
+            <w:rStyle w:val="Hyperlink"/>
+            <w:noProof/>
+          </w:rPr>
+          <w:t>DANH MỤC BẢNG</w:t>
+        </w:r>
+        <w:r>
+          <w:rPr>
+            <w:noProof/>
+            <w:webHidden/>
+          </w:rPr>
+          <w:tab/>
+        </w:r>
+        <w:r>
+          <w:rPr>
+            <w:noProof/>
+            <w:webHidden/>
+          </w:rPr>
+          <w:fldChar w:fldCharType="begin"/>
+        </w:r>
+        <w:r>
+          <w:rPr>
+            <w:noProof/>
+            <w:webHidden/>
+          </w:rPr>
+          <w:instrText xml:space="preserve"> PAGEREF _Toc177514479 \h </w:instrText>
+        </w:r>
+        <w:r>
+          <w:rPr>
+            <w:noProof/>
+            <w:webHidden/>
+          </w:rPr>
+        </w:r>
+        <w:r>
+          <w:rPr>
+            <w:noProof/>
+            <w:webHidden/>
+          </w:rPr>
+          <w:fldChar w:fldCharType="separate"/>
+        </w:r>
+        <w:r>
+          <w:rPr>
+            <w:noProof/>
+            <w:webHidden/>
+          </w:rPr>
+          <w:t>8</w:t>
+        </w:r>
+        <w:r>
+          <w:rPr>
+            <w:noProof/>
+            <w:webHidden/>
+          </w:rPr>
+          <w:fldChar w:fldCharType="end"/>
+        </w:r>
+      </w:hyperlink>
+    </w:p>
+    <w:p>
+      <w:pPr>
+        <w:pStyle w:val="TOC1"/>
+        <w:rPr>
+          <w:rFonts w:asciiTheme="minorHAnsi" w:eastAsiaTheme="minorEastAsia" w:hAnsiTheme="minorHAnsi"/>
+          <w:b w:val="0"/>
+          <w:noProof/>
+          <w:sz w:val="22"/>
+        </w:rPr>
+      </w:pPr>
+      <w:hyperlink w:anchor="_Toc177514480" w:history="1">
+        <w:r>
+          <w:rPr>
+            <w:rStyle w:val="Hyperlink"/>
+            <w:noProof/>
+          </w:rPr>
+          <w:t>MỞ ĐẦU</w:t>
+        </w:r>
+        <w:r>
+          <w:rPr>
+            <w:noProof/>
+            <w:webHidden/>
+          </w:rPr>
+          <w:tab/>
+        </w:r>
+        <w:r>
+          <w:rPr>
+            <w:noProof/>
+            <w:webHidden/>
+          </w:rPr>
+          <w:fldChar w:fldCharType="begin"/>
+        </w:r>
+        <w:r>
+          <w:rPr>
+            <w:noProof/>
+            <w:webHidden/>
+          </w:rPr>
+          <w:instrText xml:space="preserve"> PAGEREF _Toc177514480 \h </w:instrText>
+        </w:r>
+        <w:r>
+          <w:rPr>
+            <w:noProof/>
+            <w:webHidden/>
+          </w:rPr>
+        </w:r>
+        <w:r>
+          <w:rPr>
+            <w:noProof/>
+            <w:webHidden/>
+          </w:rPr>
+          <w:fldChar w:fldCharType="separate"/>
+        </w:r>
+        <w:r>
+          <w:rPr>
+            <w:noProof/>
+            <w:webHidden/>
+          </w:rPr>
+          <w:t>9</w:t>
+        </w:r>
+        <w:r>
+          <w:rPr>
+            <w:noProof/>
+            <w:webHidden/>
+          </w:rPr>
+          <w:fldChar w:fldCharType="end"/>
+        </w:r>
+      </w:hyperlink>
+    </w:p>
+    <w:p>
+      <w:pPr>
+        <w:pStyle w:val="TOC2"/>
+        <w:tabs>
+          <w:tab w:val="left" w:pos="1760"/>
+          <w:tab w:val="right" w:leader="dot" w:pos="9061"/>
+        </w:tabs>
+        <w:rPr>
+          <w:rFonts w:asciiTheme="minorHAnsi" w:eastAsiaTheme="minorEastAsia" w:hAnsiTheme="minorHAnsi"/>
+          <w:noProof/>
+          <w:sz w:val="22"/>
+          <w:lang w:val="en-US"/>
+        </w:rPr>
+      </w:pPr>
+      <w:hyperlink w:anchor="_Toc177514481" w:history="1">
+        <w:r>
+          <w:rPr>
+            <w:rStyle w:val="Hyperlink"/>
+            <w:noProof/>
+          </w:rPr>
+          <w:t>Chương 1.</w:t>
+        </w:r>
+        <w:r>
+          <w:rPr>
+            <w:rFonts w:asciiTheme="minorHAnsi" w:eastAsiaTheme="minorEastAsia" w:hAnsiTheme="minorHAnsi"/>
+            <w:noProof/>
+            <w:sz w:val="22"/>
+            <w:lang w:val="en-US"/>
+          </w:rPr>
+          <w:tab/>
+        </w:r>
+        <w:r>
+          <w:rPr>
+            <w:rStyle w:val="Hyperlink"/>
+            <w:noProof/>
+          </w:rPr>
+          <w:t>TỔNG QUAN ĐỀ TÀI</w:t>
+        </w:r>
+        <w:r>
+          <w:rPr>
+            <w:noProof/>
+            <w:webHidden/>
+          </w:rPr>
+          <w:tab/>
+        </w:r>
+        <w:r>
+          <w:rPr>
+            <w:noProof/>
+            <w:webHidden/>
+          </w:rPr>
+          <w:fldChar w:fldCharType="begin"/>
+        </w:r>
+        <w:r>
+          <w:rPr>
+            <w:noProof/>
+            <w:webHidden/>
+          </w:rPr>
+          <w:instrText xml:space="preserve"> PAGEREF _Toc177514481 \h </w:instrText>
+        </w:r>
+        <w:r>
+          <w:rPr>
+            <w:noProof/>
+            <w:webHidden/>
+          </w:rPr>
+        </w:r>
+        <w:r>
+          <w:rPr>
+            <w:noProof/>
+            <w:webHidden/>
+          </w:rPr>
+          <w:fldChar w:fldCharType="separate"/>
+        </w:r>
+        <w:r>
+          <w:rPr>
+            <w:noProof/>
+            <w:webHidden/>
+          </w:rPr>
+          <w:t>10</w:t>
+        </w:r>
+        <w:r>
+          <w:rPr>
+            <w:noProof/>
+            <w:webHidden/>
+          </w:rPr>
+          <w:fldChar w:fldCharType="end"/>
+        </w:r>
+      </w:hyperlink>
+    </w:p>
+    <w:p>
+      <w:pPr>
+        <w:pStyle w:val="TOC3"/>
+        <w:tabs>
+          <w:tab w:val="left" w:pos="1320"/>
+          <w:tab w:val="right" w:leader="dot" w:pos="9061"/>
+        </w:tabs>
+        <w:rPr>
+          <w:rFonts w:asciiTheme="minorHAnsi" w:eastAsiaTheme="minorEastAsia" w:hAnsiTheme="minorHAnsi"/>
+          <w:noProof/>
+          <w:sz w:val="22"/>
+          <w:lang w:val="en-US"/>
+        </w:rPr>
+      </w:pPr>
+      <w:hyperlink w:anchor="_Toc177514482" w:history="1">
+        <w:r>
+          <w:rPr>
+            <w:rStyle w:val="Hyperlink"/>
+            <w:noProof/>
+          </w:rPr>
+          <w:t>1.1.</w:t>
+        </w:r>
+        <w:r>
+          <w:rPr>
+            <w:rFonts w:asciiTheme="minorHAnsi" w:eastAsiaTheme="minorEastAsia" w:hAnsiTheme="minorHAnsi"/>
+            <w:noProof/>
+            <w:sz w:val="22"/>
+            <w:lang w:val="en-US"/>
+          </w:rPr>
+          <w:tab/>
+        </w:r>
+        <w:r>
+          <w:rPr>
+            <w:rStyle w:val="Hyperlink"/>
+            <w:noProof/>
+          </w:rPr>
+          <w:t>Giới thiệu đề tài</w:t>
+        </w:r>
+        <w:r>
+          <w:rPr>
+            <w:noProof/>
+            <w:webHidden/>
+          </w:rPr>
+          <w:tab/>
+        </w:r>
+        <w:r>
+          <w:rPr>
+            <w:noProof/>
+            <w:webHidden/>
+          </w:rPr>
+          <w:fldChar w:fldCharType="begin"/>
+        </w:r>
+        <w:r>
+          <w:rPr>
+            <w:noProof/>
+            <w:webHidden/>
+          </w:rPr>
+          <w:instrText xml:space="preserve"> PAGEREF _Toc177514482 \h </w:instrText>
+        </w:r>
+        <w:r>
+          <w:rPr>
+            <w:noProof/>
+            <w:webHidden/>
+          </w:rPr>
+        </w:r>
+        <w:r>
+          <w:rPr>
+            <w:noProof/>
+            <w:webHidden/>
+          </w:rPr>
+          <w:fldChar w:fldCharType="separate"/>
+        </w:r>
+        <w:r>
+          <w:rPr>
+            <w:noProof/>
+            <w:webHidden/>
+          </w:rPr>
+          <w:t>10</w:t>
+        </w:r>
+        <w:r>
+          <w:rPr>
+            <w:noProof/>
+            <w:webHidden/>
+          </w:rPr>
+          <w:fldChar w:fldCharType="end"/>
+        </w:r>
+      </w:hyperlink>
+    </w:p>
+    <w:p>
+      <w:pPr>
+        <w:pStyle w:val="TOC4"/>
+        <w:tabs>
+          <w:tab w:val="left" w:pos="1760"/>
+          <w:tab w:val="right" w:leader="dot" w:pos="9061"/>
+        </w:tabs>
+        <w:rPr>
+          <w:rFonts w:asciiTheme="minorHAnsi" w:eastAsiaTheme="minorEastAsia" w:hAnsiTheme="minorHAnsi"/>
+          <w:noProof/>
+          <w:sz w:val="22"/>
+          <w:lang w:val="en-US"/>
+        </w:rPr>
+      </w:pPr>
+      <w:hyperlink w:anchor="_Toc177514483" w:history="1">
+        <w:r>
+          <w:rPr>
+            <w:rStyle w:val="Hyperlink"/>
+            <w:noProof/>
+          </w:rPr>
+          <w:t>1.1.1.</w:t>
+        </w:r>
+        <w:r>
+          <w:rPr>
+            <w:rFonts w:asciiTheme="minorHAnsi" w:eastAsiaTheme="minorEastAsia" w:hAnsiTheme="minorHAnsi"/>
+            <w:noProof/>
+            <w:sz w:val="22"/>
+            <w:lang w:val="en-US"/>
+          </w:rPr>
+          <w:tab/>
+        </w:r>
+        <w:r>
+          <w:rPr>
+            <w:rStyle w:val="Hyperlink"/>
+            <w:noProof/>
+          </w:rPr>
+          <w:t>Chủ đề cấp độ 3</w:t>
+        </w:r>
+        <w:r>
+          <w:rPr>
+            <w:noProof/>
+            <w:webHidden/>
+          </w:rPr>
+          <w:tab/>
+        </w:r>
+        <w:r>
+          <w:rPr>
+            <w:noProof/>
+            <w:webHidden/>
+          </w:rPr>
+          <w:fldChar w:fldCharType="begin"/>
+        </w:r>
+        <w:r>
+          <w:rPr>
+            <w:noProof/>
+            <w:webHidden/>
+          </w:rPr>
+          <w:instrText xml:space="preserve"> PAGEREF _Toc177514483 \h </w:instrText>
+        </w:r>
+        <w:r>
+          <w:rPr>
+            <w:noProof/>
+            <w:webHidden/>
+          </w:rPr>
+        </w:r>
+        <w:r>
+          <w:rPr>
+            <w:noProof/>
+            <w:webHidden/>
+          </w:rPr>
+          <w:fldChar w:fldCharType="separate"/>
+        </w:r>
+        <w:r>
+          <w:rPr>
+            <w:noProof/>
+            <w:webHidden/>
+          </w:rPr>
+          <w:t>10</w:t>
+        </w:r>
+        <w:r>
+          <w:rPr>
+            <w:noProof/>
+            <w:webHidden/>
+          </w:rPr>
+          <w:fldChar w:fldCharType="end"/>
+        </w:r>
+      </w:hyperlink>
+    </w:p>
+    <w:p>
+      <w:pPr>
+        <w:pStyle w:val="TOC4"/>
+        <w:tabs>
+          <w:tab w:val="left" w:pos="1760"/>
+          <w:tab w:val="right" w:leader="dot" w:pos="9061"/>
+        </w:tabs>
+        <w:rPr>
+          <w:rFonts w:asciiTheme="minorHAnsi" w:eastAsiaTheme="minorEastAsia" w:hAnsiTheme="minorHAnsi"/>
+          <w:noProof/>
+          <w:sz w:val="22"/>
+          <w:lang w:val="en-US"/>
+        </w:rPr>
+      </w:pPr>
+      <w:hyperlink w:anchor="_Toc177514484" w:history="1">
+        <w:r>
+          <w:rPr>
+            <w:rStyle w:val="Hyperlink"/>
+            <w:noProof/>
+          </w:rPr>
+          <w:t>1.1.2.</w:t>
+        </w:r>
+        <w:r>
+          <w:rPr>
+            <w:rFonts w:asciiTheme="minorHAnsi" w:eastAsiaTheme="minorEastAsia" w:hAnsiTheme="minorHAnsi"/>
+            <w:noProof/>
+            <w:sz w:val="22"/>
+            <w:lang w:val="en-US"/>
+          </w:rPr>
+          <w:tab/>
+        </w:r>
+        <w:r>
+          <w:rPr>
+            <w:rStyle w:val="Hyperlink"/>
+            <w:noProof/>
+          </w:rPr>
+          <w:t>Chủ đề cấp độ 3</w:t>
+        </w:r>
+        <w:r>
+          <w:rPr>
+            <w:noProof/>
+            <w:webHidden/>
+          </w:rPr>
+          <w:tab/>
+        </w:r>
+        <w:r>
+          <w:rPr>
+            <w:noProof/>
+            <w:webHidden/>
+          </w:rPr>
+          <w:fldChar w:fldCharType="begin"/>
+        </w:r>
+        <w:r>
+          <w:rPr>
+            <w:noProof/>
+            <w:webHidden/>
+          </w:rPr>
+          <w:instrText xml:space="preserve"> PAGEREF _Toc177514484 \h </w:instrText>
+        </w:r>
+        <w:r>
+          <w:rPr>
+            <w:noProof/>
+            <w:webHidden/>
+          </w:rPr>
+        </w:r>
+        <w:r>
+          <w:rPr>
+            <w:noProof/>
+            <w:webHidden/>
+          </w:rPr>
+          <w:fldChar w:fldCharType="separate"/>
+        </w:r>
+        <w:r>
+          <w:rPr>
+            <w:noProof/>
+            <w:webHidden/>
+          </w:rPr>
+          <w:t>10</w:t>
+        </w:r>
+        <w:r>
+          <w:rPr>
+            <w:noProof/>
+            <w:webHidden/>
+          </w:rPr>
+          <w:fldChar w:fldCharType="end"/>
+        </w:r>
+      </w:hyperlink>
+    </w:p>
+    <w:p>
+      <w:pPr>
+        <w:pStyle w:val="TOC2"/>
+        <w:tabs>
+          <w:tab w:val="left" w:pos="1760"/>
+          <w:tab w:val="right" w:leader="dot" w:pos="9061"/>
+        </w:tabs>
+        <w:rPr>
+          <w:rFonts w:asciiTheme="minorHAnsi" w:eastAsiaTheme="minorEastAsia" w:hAnsiTheme="minorHAnsi"/>
+          <w:noProof/>
+          <w:sz w:val="22"/>
+          <w:lang w:val="en-US"/>
+        </w:rPr>
+      </w:pPr>
+      <w:hyperlink w:anchor="_Toc177514485" w:history="1">
+        <w:r>
+          <w:rPr>
+            <w:rStyle w:val="Hyperlink"/>
+            <w:noProof/>
+          </w:rPr>
+          <w:t>Chương 2.</w:t>
+        </w:r>
+        <w:r>
+          <w:rPr>
+            <w:rFonts w:asciiTheme="minorHAnsi" w:eastAsiaTheme="minorEastAsia" w:hAnsiTheme="minorHAnsi"/>
+            <w:noProof/>
+            <w:sz w:val="22"/>
+            <w:lang w:val="en-US"/>
+          </w:rPr>
+          <w:tab/>
+        </w:r>
+        <w:r>
+          <w:rPr>
+            <w:rStyle w:val="Hyperlink"/>
+            <w:noProof/>
+          </w:rPr>
+          <w:t>TÊN CHƯƠNG 2</w:t>
+        </w:r>
+        <w:r>
+          <w:rPr>
+            <w:noProof/>
+            <w:webHidden/>
+          </w:rPr>
+          <w:tab/>
+        </w:r>
+        <w:r>
+          <w:rPr>
+            <w:noProof/>
+            <w:webHidden/>
+          </w:rPr>
+          <w:fldChar w:fldCharType="begin"/>
+        </w:r>
+        <w:r>
+          <w:rPr>
+            <w:noProof/>
+            <w:webHidden/>
+          </w:rPr>
+          <w:instrText xml:space="preserve"> PAGEREF _Toc177514485 \h </w:instrText>
+        </w:r>
+        <w:r>
+          <w:rPr>
+            <w:noProof/>
+            <w:webHidden/>
+          </w:rPr>
+        </w:r>
+        <w:r>
+          <w:rPr>
+            <w:noProof/>
+            <w:webHidden/>
+          </w:rPr>
+          <w:fldChar w:fldCharType="separate"/>
+        </w:r>
+        <w:r>
+          <w:rPr>
+            <w:noProof/>
+            <w:webHidden/>
+          </w:rPr>
+          <w:t>11</w:t>
+        </w:r>
+        <w:r>
+          <w:rPr>
+            <w:noProof/>
+            <w:webHidden/>
+          </w:rPr>
+          <w:fldChar w:fldCharType="end"/>
+        </w:r>
+      </w:hyperlink>
+    </w:p>
+    <w:p>
+      <w:pPr>
+        <w:pStyle w:val="TOC3"/>
+        <w:tabs>
+          <w:tab w:val="left" w:pos="1320"/>
+          <w:tab w:val="right" w:leader="dot" w:pos="9061"/>
+        </w:tabs>
+        <w:rPr>
+          <w:rFonts w:asciiTheme="minorHAnsi" w:eastAsiaTheme="minorEastAsia" w:hAnsiTheme="minorHAnsi"/>
+          <w:noProof/>
+          <w:sz w:val="22"/>
+          <w:lang w:val="en-US"/>
+        </w:rPr>
+      </w:pPr>
+      <w:hyperlink w:anchor="_Toc177514486" w:history="1">
+        <w:r>
+          <w:rPr>
+            <w:rStyle w:val="Hyperlink"/>
+            <w:noProof/>
+          </w:rPr>
+          <w:t>2.1.</w:t>
+        </w:r>
+        <w:r>
+          <w:rPr>
+            <w:rFonts w:asciiTheme="minorHAnsi" w:eastAsiaTheme="minorEastAsia" w:hAnsiTheme="minorHAnsi"/>
+            <w:noProof/>
+            <w:sz w:val="22"/>
+            <w:lang w:val="en-US"/>
+          </w:rPr>
+          <w:tab/>
+        </w:r>
+        <w:r>
+          <w:rPr>
+            <w:rStyle w:val="Hyperlink"/>
+            <w:noProof/>
+          </w:rPr>
+          <w:t>Chủ đề cấp độ 2</w:t>
+        </w:r>
+        <w:r>
+          <w:rPr>
+            <w:noProof/>
+            <w:webHidden/>
+          </w:rPr>
+          <w:tab/>
+        </w:r>
+        <w:r>
+          <w:rPr>
+            <w:noProof/>
+            <w:webHidden/>
+          </w:rPr>
+          <w:fldChar w:fldCharType="begin"/>
+        </w:r>
+        <w:r>
+          <w:rPr>
+            <w:noProof/>
+            <w:webHidden/>
+          </w:rPr>
+          <w:instrText xml:space="preserve"> PAGEREF _Toc177514486 \h </w:instrText>
+        </w:r>
+        <w:r>
+          <w:rPr>
+            <w:noProof/>
+            <w:webHidden/>
+          </w:rPr>
+        </w:r>
+        <w:r>
+          <w:rPr>
+            <w:noProof/>
+            <w:webHidden/>
+          </w:rPr>
+          <w:fldChar w:fldCharType="separate"/>
+        </w:r>
+        <w:r>
+          <w:rPr>
+            <w:noProof/>
+            <w:webHidden/>
+          </w:rPr>
+          <w:t>11</w:t>
+        </w:r>
+        <w:r>
+          <w:rPr>
+            <w:noProof/>
+            <w:webHidden/>
+          </w:rPr>
+          <w:fldChar w:fldCharType="end"/>
+        </w:r>
+      </w:hyperlink>
+    </w:p>
+    <w:p>
+      <w:pPr>
+        <w:pStyle w:val="TOC4"/>
+        <w:tabs>
+          <w:tab w:val="left" w:pos="1760"/>
+          <w:tab w:val="right" w:leader="dot" w:pos="9061"/>
+        </w:tabs>
+        <w:rPr>
+          <w:rFonts w:asciiTheme="minorHAnsi" w:eastAsiaTheme="minorEastAsia" w:hAnsiTheme="minorHAnsi"/>
+          <w:noProof/>
+          <w:sz w:val="22"/>
+          <w:lang w:val="en-US"/>
+        </w:rPr>
+      </w:pPr>
+      <w:hyperlink w:anchor="_Toc177514487" w:history="1">
+        <w:r>
+          <w:rPr>
+            <w:rStyle w:val="Hyperlink"/>
+            <w:noProof/>
+          </w:rPr>
+          <w:t>2.1.1.</w:t>
+        </w:r>
+        <w:r>
+          <w:rPr>
+            <w:rFonts w:asciiTheme="minorHAnsi" w:eastAsiaTheme="minorEastAsia" w:hAnsiTheme="minorHAnsi"/>
+            <w:noProof/>
+            <w:sz w:val="22"/>
+            <w:lang w:val="en-US"/>
+          </w:rPr>
+          <w:tab/>
+        </w:r>
+        <w:r>
+          <w:rPr>
+            <w:rStyle w:val="Hyperlink"/>
+            <w:noProof/>
+          </w:rPr>
+          <w:t>Chủ đề cấp độ 3</w:t>
+        </w:r>
+        <w:r>
+          <w:rPr>
+            <w:noProof/>
+            <w:webHidden/>
+          </w:rPr>
+          <w:tab/>
+        </w:r>
+        <w:r>
+          <w:rPr>
+            <w:noProof/>
+            <w:webHidden/>
+          </w:rPr>
+          <w:fldChar w:fldCharType="begin"/>
+        </w:r>
+        <w:r>
+          <w:rPr>
+            <w:noProof/>
+            <w:webHidden/>
+          </w:rPr>
+          <w:instrText xml:space="preserve"> PAGEREF _Toc177514487 \h </w:instrText>
+        </w:r>
+        <w:r>
+          <w:rPr>
+            <w:noProof/>
+            <w:webHidden/>
+          </w:rPr>
+        </w:r>
+        <w:r>
+          <w:rPr>
+            <w:noProof/>
+            <w:webHidden/>
+          </w:rPr>
+          <w:fldChar w:fldCharType="separate"/>
+        </w:r>
+        <w:r>
+          <w:rPr>
+            <w:noProof/>
+            <w:webHidden/>
+          </w:rPr>
+          <w:t>11</w:t>
+        </w:r>
+        <w:r>
+          <w:rPr>
+            <w:noProof/>
+            <w:webHidden/>
+          </w:rPr>
+          <w:fldChar w:fldCharType="end"/>
+        </w:r>
+      </w:hyperlink>
+    </w:p>
+    <w:p>
+      <w:pPr>
+        <w:pStyle w:val="TOC3"/>
+        <w:tabs>
+          <w:tab w:val="left" w:pos="1320"/>
+          <w:tab w:val="right" w:leader="dot" w:pos="9061"/>
+        </w:tabs>
+        <w:rPr>
+          <w:rFonts w:asciiTheme="minorHAnsi" w:eastAsiaTheme="minorEastAsia" w:hAnsiTheme="minorHAnsi"/>
+          <w:noProof/>
+          <w:sz w:val="22"/>
+          <w:lang w:val="en-US"/>
+        </w:rPr>
+      </w:pPr>
+      <w:hyperlink w:anchor="_Toc177514488" w:history="1">
+        <w:r>
+          <w:rPr>
+            <w:rStyle w:val="Hyperlink"/>
+            <w:noProof/>
+          </w:rPr>
+          <w:t>2.2.</w:t>
+        </w:r>
+        <w:r>
+          <w:rPr>
+            <w:rFonts w:asciiTheme="minorHAnsi" w:eastAsiaTheme="minorEastAsia" w:hAnsiTheme="minorHAnsi"/>
+            <w:noProof/>
+            <w:sz w:val="22"/>
+            <w:lang w:val="en-US"/>
+          </w:rPr>
+          <w:tab/>
+        </w:r>
+        <w:r>
+          <w:rPr>
+            <w:rStyle w:val="Hyperlink"/>
+            <w:noProof/>
+          </w:rPr>
+          <w:t>Chủ đề cấp độ 2</w:t>
+        </w:r>
+        <w:r>
+          <w:rPr>
+            <w:noProof/>
+            <w:webHidden/>
+          </w:rPr>
+          <w:tab/>
+        </w:r>
+        <w:r>
+          <w:rPr>
+            <w:noProof/>
+            <w:webHidden/>
+          </w:rPr>
+          <w:fldChar w:fldCharType="begin"/>
+        </w:r>
+        <w:r>
+          <w:rPr>
+            <w:noProof/>
+            <w:webHidden/>
+          </w:rPr>
+          <w:instrText xml:space="preserve"> PAGEREF _Toc177514488 \h </w:instrText>
+        </w:r>
+        <w:r>
+          <w:rPr>
+            <w:noProof/>
+            <w:webHidden/>
+          </w:rPr>
+        </w:r>
+        <w:r>
+          <w:rPr>
+            <w:noProof/>
+            <w:webHidden/>
+          </w:rPr>
+          <w:fldChar w:fldCharType="separate"/>
+        </w:r>
+        <w:r>
+          <w:rPr>
+            <w:noProof/>
+            <w:webHidden/>
+          </w:rPr>
+          <w:t>11</w:t>
+        </w:r>
+        <w:r>
+          <w:rPr>
+            <w:noProof/>
+            <w:webHidden/>
+          </w:rPr>
+          <w:fldChar w:fldCharType="end"/>
+        </w:r>
+      </w:hyperlink>
+    </w:p>
+    <w:p>
+      <w:pPr>
+        <w:pStyle w:val="TOC4"/>
+        <w:tabs>
+          <w:tab w:val="left" w:pos="1760"/>
+          <w:tab w:val="right" w:leader="dot" w:pos="9061"/>
+        </w:tabs>
+        <w:rPr>
+          <w:rFonts w:asciiTheme="minorHAnsi" w:eastAsiaTheme="minorEastAsia" w:hAnsiTheme="minorHAnsi"/>
+          <w:noProof/>
+          <w:sz w:val="22"/>
+          <w:lang w:val="en-US"/>
+        </w:rPr>
+      </w:pPr>
+      <w:hyperlink w:anchor="_Toc177514489" w:history="1">
+        <w:r>
+          <w:rPr>
+            <w:rStyle w:val="Hyperlink"/>
+            <w:noProof/>
+          </w:rPr>
+          <w:t>2.2.1.</w:t>
+        </w:r>
+        <w:r>
+          <w:rPr>
+            <w:rFonts w:asciiTheme="minorHAnsi" w:eastAsiaTheme="minorEastAsia" w:hAnsiTheme="minorHAnsi"/>
+            <w:noProof/>
+            <w:sz w:val="22"/>
+            <w:lang w:val="en-US"/>
+          </w:rPr>
+          <w:tab/>
+        </w:r>
+        <w:r>
+          <w:rPr>
+            <w:rStyle w:val="Hyperlink"/>
+            <w:noProof/>
+          </w:rPr>
+          <w:t>Chủ đề cấp độ 3</w:t>
+        </w:r>
+        <w:r>
+          <w:rPr>
+            <w:noProof/>
+            <w:webHidden/>
+          </w:rPr>
+          <w:tab/>
+        </w:r>
+        <w:r>
+          <w:rPr>
+            <w:noProof/>
+            <w:webHidden/>
+          </w:rPr>
+          <w:fldChar w:fldCharType="begin"/>
+        </w:r>
+        <w:r>
+          <w:rPr>
+            <w:noProof/>
+            <w:webHidden/>
+          </w:rPr>
+          <w:instrText xml:space="preserve"> PAGEREF _Toc177514489 \h </w:instrText>
+        </w:r>
+        <w:r>
+          <w:rPr>
+            <w:noProof/>
+            <w:webHidden/>
+          </w:rPr>
+        </w:r>
+        <w:r>
+          <w:rPr>
+            <w:noProof/>
+            <w:webHidden/>
+          </w:rPr>
+          <w:fldChar w:fldCharType="separate"/>
+        </w:r>
+        <w:r>
+          <w:rPr>
+            <w:noProof/>
+            <w:webHidden/>
+          </w:rPr>
+          <w:t>11</w:t>
+        </w:r>
+        <w:r>
+          <w:rPr>
+            <w:noProof/>
+            <w:webHidden/>
+          </w:rPr>
+          <w:fldChar w:fldCharType="end"/>
+        </w:r>
+      </w:hyperlink>
+    </w:p>
+    <w:p>
+      <w:pPr>
+        <w:pStyle w:val="TOC2"/>
+        <w:tabs>
+          <w:tab w:val="left" w:pos="1760"/>
+          <w:tab w:val="right" w:leader="dot" w:pos="9061"/>
+        </w:tabs>
+        <w:rPr>
+          <w:rFonts w:asciiTheme="minorHAnsi" w:eastAsiaTheme="minorEastAsia" w:hAnsiTheme="minorHAnsi"/>
+          <w:noProof/>
+          <w:sz w:val="22"/>
+          <w:lang w:val="en-US"/>
+        </w:rPr>
+      </w:pPr>
+      <w:hyperlink w:anchor="_Toc177514490" w:history="1">
+        <w:r>
+          <w:rPr>
+            <w:rStyle w:val="Hyperlink"/>
+            <w:noProof/>
+          </w:rPr>
+          <w:t>Chương 3.</w:t>
+        </w:r>
+        <w:r>
+          <w:rPr>
+            <w:rFonts w:asciiTheme="minorHAnsi" w:eastAsiaTheme="minorEastAsia" w:hAnsiTheme="minorHAnsi"/>
+            <w:noProof/>
+            <w:sz w:val="22"/>
+            <w:lang w:val="en-US"/>
+          </w:rPr>
+          <w:tab/>
+        </w:r>
+        <w:r>
+          <w:rPr>
+            <w:rStyle w:val="Hyperlink"/>
+            <w:noProof/>
+          </w:rPr>
+          <w:t>TÊN CHƯƠNG 3</w:t>
+        </w:r>
+        <w:r>
+          <w:rPr>
+            <w:noProof/>
+            <w:webHidden/>
+          </w:rPr>
+          <w:tab/>
+        </w:r>
+        <w:r>
+          <w:rPr>
+            <w:noProof/>
+            <w:webHidden/>
+          </w:rPr>
+          <w:fldChar w:fldCharType="begin"/>
+        </w:r>
+        <w:r>
+          <w:rPr>
+            <w:noProof/>
+            <w:webHidden/>
+          </w:rPr>
+          <w:instrText xml:space="preserve"> PAGEREF _Toc177514490 \h </w:instrText>
+        </w:r>
+        <w:r>
+          <w:rPr>
+            <w:noProof/>
+            <w:webHidden/>
+          </w:rPr>
+        </w:r>
+        <w:r>
+          <w:rPr>
+            <w:noProof/>
+            <w:webHidden/>
+          </w:rPr>
+          <w:fldChar w:fldCharType="separate"/>
+        </w:r>
+        <w:r>
+          <w:rPr>
+            <w:noProof/>
+            <w:webHidden/>
+          </w:rPr>
+          <w:t>12</w:t>
+        </w:r>
+        <w:r>
+          <w:rPr>
+            <w:noProof/>
+            <w:webHidden/>
+          </w:rPr>
+          <w:fldChar w:fldCharType="end"/>
+        </w:r>
+      </w:hyperlink>
+    </w:p>
+    <w:p>
+      <w:pPr>
+        <w:pStyle w:val="TOC3"/>
+        <w:tabs>
+          <w:tab w:val="left" w:pos="1320"/>
+          <w:tab w:val="right" w:leader="dot" w:pos="9061"/>
+        </w:tabs>
+        <w:rPr>
+          <w:rFonts w:asciiTheme="minorHAnsi" w:eastAsiaTheme="minorEastAsia" w:hAnsiTheme="minorHAnsi"/>
+          <w:noProof/>
+          <w:sz w:val="22"/>
+          <w:lang w:val="en-US"/>
+        </w:rPr>
+      </w:pPr>
+      <w:hyperlink w:anchor="_Toc177514491" w:history="1">
+        <w:r>
+          <w:rPr>
+            <w:rStyle w:val="Hyperlink"/>
+            <w:noProof/>
+          </w:rPr>
+          <w:t>3.1.</w:t>
+        </w:r>
+        <w:r>
+          <w:rPr>
+            <w:rFonts w:asciiTheme="minorHAnsi" w:eastAsiaTheme="minorEastAsia" w:hAnsiTheme="minorHAnsi"/>
+            <w:noProof/>
+            <w:sz w:val="22"/>
+            <w:lang w:val="en-US"/>
+          </w:rPr>
+          <w:tab/>
+        </w:r>
+        <w:r>
+          <w:rPr>
+            <w:rStyle w:val="Hyperlink"/>
+            <w:noProof/>
+          </w:rPr>
+          <w:t>Chủ đề cấp độ 2</w:t>
+        </w:r>
+        <w:r>
+          <w:rPr>
+            <w:noProof/>
+            <w:webHidden/>
+          </w:rPr>
+          <w:tab/>
+        </w:r>
+        <w:r>
+          <w:rPr>
+            <w:noProof/>
+            <w:webHidden/>
+          </w:rPr>
+          <w:fldChar w:fldCharType="begin"/>
+        </w:r>
+        <w:r>
+          <w:rPr>
+            <w:noProof/>
+            <w:webHidden/>
+          </w:rPr>
+          <w:instrText xml:space="preserve"> PAGEREF _Toc177514491 \h </w:instrText>
+        </w:r>
+        <w:r>
+          <w:rPr>
+            <w:noProof/>
+            <w:webHidden/>
+          </w:rPr>
+        </w:r>
+        <w:r>
+          <w:rPr>
+            <w:noProof/>
+            <w:webHidden/>
+          </w:rPr>
+          <w:fldChar w:fldCharType="separate"/>
+        </w:r>
+        <w:r>
+          <w:rPr>
+            <w:noProof/>
+            <w:webHidden/>
+          </w:rPr>
+          <w:t>12</w:t>
+        </w:r>
+        <w:r>
+          <w:rPr>
+            <w:noProof/>
+            <w:webHidden/>
+          </w:rPr>
+          <w:fldChar w:fldCharType="end"/>
+        </w:r>
+      </w:hyperlink>
+    </w:p>
+    <w:p>
+      <w:pPr>
+        <w:pStyle w:val="TOC4"/>
+        <w:tabs>
+          <w:tab w:val="left" w:pos="1760"/>
+          <w:tab w:val="right" w:leader="dot" w:pos="9061"/>
+        </w:tabs>
+        <w:rPr>
+          <w:rFonts w:asciiTheme="minorHAnsi" w:eastAsiaTheme="minorEastAsia" w:hAnsiTheme="minorHAnsi"/>
+          <w:noProof/>
+          <w:sz w:val="22"/>
+          <w:lang w:val="en-US"/>
+        </w:rPr>
+      </w:pPr>
+      <w:hyperlink w:anchor="_Toc177514492" w:history="1">
+        <w:r>
+          <w:rPr>
+            <w:rStyle w:val="Hyperlink"/>
+            <w:noProof/>
+          </w:rPr>
+          <w:t>3.1.1.</w:t>
+        </w:r>
+        <w:r>
+          <w:rPr>
+            <w:rFonts w:asciiTheme="minorHAnsi" w:eastAsiaTheme="minorEastAsia" w:hAnsiTheme="minorHAnsi"/>
+            <w:noProof/>
+            <w:sz w:val="22"/>
+            <w:lang w:val="en-US"/>
+          </w:rPr>
+          <w:tab/>
+        </w:r>
+        <w:r>
+          <w:rPr>
+            <w:rStyle w:val="Hyperlink"/>
+            <w:noProof/>
+          </w:rPr>
+          <w:t>Chủ đề cấp độ 3</w:t>
+        </w:r>
+        <w:r>
+          <w:rPr>
+            <w:noProof/>
+            <w:webHidden/>
+          </w:rPr>
+          <w:tab/>
+        </w:r>
+        <w:r>
+          <w:rPr>
+            <w:noProof/>
+            <w:webHidden/>
+          </w:rPr>
+          <w:fldChar w:fldCharType="begin"/>
+        </w:r>
+        <w:r>
+          <w:rPr>
+            <w:noProof/>
+            <w:webHidden/>
+          </w:rPr>
+          <w:instrText xml:space="preserve"> PAGEREF _Toc177514492 \h </w:instrText>
+        </w:r>
+        <w:r>
+          <w:rPr>
+            <w:noProof/>
+            <w:webHidden/>
+          </w:rPr>
+        </w:r>
+        <w:r>
+          <w:rPr>
+            <w:noProof/>
+            <w:webHidden/>
+          </w:rPr>
+          <w:fldChar w:fldCharType="separate"/>
+        </w:r>
+        <w:r>
+          <w:rPr>
+            <w:noProof/>
+            <w:webHidden/>
+          </w:rPr>
+          <w:t>12</w:t>
+        </w:r>
+        <w:r>
+          <w:rPr>
+            <w:noProof/>
+            <w:webHidden/>
+          </w:rPr>
+          <w:fldChar w:fldCharType="end"/>
+        </w:r>
+      </w:hyperlink>
+    </w:p>
+    <w:p>
+      <w:pPr>
+        <w:pStyle w:val="TOC3"/>
+        <w:tabs>
+          <w:tab w:val="left" w:pos="1320"/>
+          <w:tab w:val="right" w:leader="dot" w:pos="9061"/>
+        </w:tabs>
+        <w:rPr>
+          <w:rFonts w:asciiTheme="minorHAnsi" w:eastAsiaTheme="minorEastAsia" w:hAnsiTheme="minorHAnsi"/>
+          <w:noProof/>
+          <w:sz w:val="22"/>
+          <w:lang w:val="en-US"/>
+        </w:rPr>
+      </w:pPr>
+      <w:hyperlink w:anchor="_Toc177514493" w:history="1">
+        <w:r>
+          <w:rPr>
+            <w:rStyle w:val="Hyperlink"/>
+            <w:noProof/>
+          </w:rPr>
+          <w:t>3.2.</w:t>
+        </w:r>
+        <w:r>
+          <w:rPr>
+            <w:rFonts w:asciiTheme="minorHAnsi" w:eastAsiaTheme="minorEastAsia" w:hAnsiTheme="minorHAnsi"/>
+            <w:noProof/>
+            <w:sz w:val="22"/>
+            <w:lang w:val="en-US"/>
+          </w:rPr>
+          <w:tab/>
+        </w:r>
+        <w:r>
+          <w:rPr>
+            <w:rStyle w:val="Hyperlink"/>
+            <w:noProof/>
+          </w:rPr>
+          <w:t>Chủ đề cấp độ 2</w:t>
+        </w:r>
+        <w:r>
+          <w:rPr>
+            <w:noProof/>
+            <w:webHidden/>
+          </w:rPr>
+          <w:tab/>
+        </w:r>
+        <w:r>
+          <w:rPr>
+            <w:noProof/>
+            <w:webHidden/>
+          </w:rPr>
+          <w:fldChar w:fldCharType="begin"/>
+        </w:r>
+        <w:r>
+          <w:rPr>
+            <w:noProof/>
+            <w:webHidden/>
+          </w:rPr>
+          <w:instrText xml:space="preserve"> PAGEREF _Toc177514493 \h </w:instrText>
+        </w:r>
+        <w:r>
+          <w:rPr>
+            <w:noProof/>
+            <w:webHidden/>
+          </w:rPr>
+        </w:r>
+        <w:r>
+          <w:rPr>
+            <w:noProof/>
+            <w:webHidden/>
+          </w:rPr>
+          <w:fldChar w:fldCharType="separate"/>
+        </w:r>
+        <w:r>
+          <w:rPr>
+            <w:noProof/>
+            <w:webHidden/>
+          </w:rPr>
+          <w:t>12</w:t>
+        </w:r>
+        <w:r>
+          <w:rPr>
+            <w:noProof/>
+            <w:webHidden/>
+          </w:rPr>
+          <w:fldChar w:fldCharType="end"/>
+        </w:r>
+      </w:hyperlink>
+    </w:p>
+    <w:p>
+      <w:pPr>
+        <w:pStyle w:val="TOC1"/>
+        <w:rPr>
+          <w:rFonts w:asciiTheme="minorHAnsi" w:eastAsiaTheme="minorEastAsia" w:hAnsiTheme="minorHAnsi"/>
+          <w:b w:val="0"/>
+          <w:noProof/>
+          <w:sz w:val="22"/>
+        </w:rPr>
+      </w:pPr>
+      <w:hyperlink w:anchor="_Toc177514494" w:history="1">
+        <w:r>
+          <w:rPr>
+            <w:rStyle w:val="Hyperlink"/>
+            <w:noProof/>
+          </w:rPr>
+          <w:t>TÀI LIỆU THAM KHẢO</w:t>
+        </w:r>
+        <w:r>
+          <w:rPr>
+            <w:noProof/>
+            <w:webHidden/>
+          </w:rPr>
+          <w:tab/>
+        </w:r>
+        <w:r>
+          <w:rPr>
+            <w:noProof/>
+            <w:webHidden/>
+          </w:rPr>
+          <w:fldChar w:fldCharType="begin"/>
+        </w:r>
+        <w:r>
+          <w:rPr>
+            <w:noProof/>
+            <w:webHidden/>
+          </w:rPr>
+          <w:instrText xml:space="preserve"> PAGEREF _Toc177514494 \h </w:instrText>
+        </w:r>
+        <w:r>
+          <w:rPr>
+            <w:noProof/>
+            <w:webHidden/>
+          </w:rPr>
+        </w:r>
+        <w:r>
+          <w:rPr>
+            <w:noProof/>
+            <w:webHidden/>
+          </w:rPr>
+          <w:fldChar w:fldCharType="separate"/>
+        </w:r>
+        <w:r>
+          <w:rPr>
+            <w:noProof/>
+            <w:webHidden/>
+          </w:rPr>
+          <w:t>13</w:t>
+        </w:r>
+        <w:r>
+          <w:rPr>
+            <w:noProof/>
+            <w:webHidden/>
+          </w:rPr>
+          <w:fldChar w:fldCharType="end"/>
+        </w:r>
+      </w:hyperlink>
+    </w:p>
+    <w:p>
+      <w:pPr>
+        <w:pStyle w:val="TOC1"/>
+        <w:rPr>
+          <w:rFonts w:asciiTheme="minorHAnsi" w:eastAsiaTheme="minorEastAsia" w:hAnsiTheme="minorHAnsi"/>
+          <w:b w:val="0"/>
+          <w:noProof/>
+          <w:sz w:val="22"/>
+        </w:rPr>
+      </w:pPr>
+      <w:hyperlink w:anchor="_Toc177514495" w:history="1">
+        <w:r>
+          <w:rPr>
+            <w:rStyle w:val="Hyperlink"/>
+            <w:noProof/>
+          </w:rPr>
           <w:t>PHỤ LỤC</w:t>
         </w:r>
         <w:r>
           <w:rPr>
-            <w:rStyle w:val="Hyperlink"/>
-            <w:noProof/>
-          </w:rPr>
-          <w:t xml:space="preserve"> </w:t>
-        </w:r>
-        <w:r>
-          <w:rPr>
             <w:noProof/>
             <w:webHidden/>
           </w:rPr>
@@ -3336,7 +3587,7 @@
             <w:noProof/>
             <w:webHidden/>
           </w:rPr>
-          <w:instrText xml:space="preserve"> PAGEREF _Toc51061492 \h </w:instrText>
+          <w:instrText xml:space="preserve"> PAGEREF _Toc177514495 \h </w:instrText>
         </w:r>
         <w:r>
           <w:rPr>
@@ -3386,14 +3637,14 @@
       <w:pPr>
         <w:pStyle w:val="SECTION"/>
       </w:pPr>
-      <w:bookmarkStart w:id="7" w:name="_Toc49105238"/>
-      <w:bookmarkStart w:id="8" w:name="_Toc51061474"/>
+      <w:bookmarkStart w:id="11" w:name="_Toc49105238"/>
+      <w:bookmarkStart w:id="12" w:name="_Toc177514477"/>
       <w:r>
         <w:lastRenderedPageBreak/>
         <w:t>DANH MỤC TỪ VIẾT TẮT</w:t>
       </w:r>
-      <w:bookmarkEnd w:id="7"/>
-      <w:bookmarkEnd w:id="8"/>
+      <w:bookmarkEnd w:id="11"/>
+      <w:bookmarkEnd w:id="12"/>
       <w:r>
         <w:br w:type="page"/>
       </w:r>
@@ -3402,13 +3653,13 @@
       <w:pPr>
         <w:pStyle w:val="SECTION"/>
       </w:pPr>
-      <w:bookmarkStart w:id="9" w:name="_Toc51061475"/>
+      <w:bookmarkStart w:id="13" w:name="_Toc177514478"/>
       <w:r>
         <w:lastRenderedPageBreak/>
         <w:t>DANH MỤC HÌNH VẼ</w:t>
       </w:r>
-      <w:bookmarkEnd w:id="6"/>
-      <w:bookmarkEnd w:id="9"/>
+      <w:bookmarkEnd w:id="8"/>
+      <w:bookmarkEnd w:id="13"/>
     </w:p>
     <w:p>
       <w:pPr>
@@ -3554,14 +3805,14 @@
       <w:pPr>
         <w:pStyle w:val="SECTION"/>
       </w:pPr>
-      <w:bookmarkStart w:id="10" w:name="_Toc49105237"/>
-      <w:bookmarkStart w:id="11" w:name="_Toc51061476"/>
+      <w:bookmarkStart w:id="14" w:name="_Toc49105237"/>
+      <w:bookmarkStart w:id="15" w:name="_Toc177514479"/>
       <w:r>
         <w:lastRenderedPageBreak/>
         <w:t>DANH MỤC BẢNG</w:t>
       </w:r>
-      <w:bookmarkEnd w:id="10"/>
-      <w:bookmarkEnd w:id="11"/>
+      <w:bookmarkEnd w:id="14"/>
+      <w:bookmarkEnd w:id="15"/>
     </w:p>
     <w:p>
       <w:pPr>
@@ -3783,8 +4034,7 @@
         </w:rPr>
         <w:fldChar w:fldCharType="end"/>
       </w:r>
-      <w:bookmarkStart w:id="12" w:name="_Toc49105240"/>
-      <w:bookmarkStart w:id="13" w:name="_Toc51061477"/>
+      <w:bookmarkStart w:id="16" w:name="_Toc49105240"/>
     </w:p>
     <w:p>
       <w:pPr>
@@ -3810,12 +4060,13 @@
       <w:pPr>
         <w:pStyle w:val="SECTION"/>
       </w:pPr>
+      <w:bookmarkStart w:id="17" w:name="_Toc177514480"/>
       <w:r>
         <w:lastRenderedPageBreak/>
         <w:t>MỞ ĐẦU</w:t>
       </w:r>
-      <w:bookmarkEnd w:id="12"/>
-      <w:bookmarkEnd w:id="13"/>
+      <w:bookmarkEnd w:id="16"/>
+      <w:bookmarkEnd w:id="17"/>
     </w:p>
     <w:p>
       <w:pPr>
@@ -3828,58 +4079,21 @@
         </w:rPr>
         <w:br w:type="page"/>
       </w:r>
-      <w:bookmarkStart w:id="14" w:name="_Toc367742496"/>
-      <w:bookmarkStart w:id="15" w:name="_Toc49105241"/>
-      <w:bookmarkStart w:id="16" w:name="_Toc51061478"/>
+      <w:bookmarkStart w:id="18" w:name="_Toc177514481"/>
       <w:r>
         <w:lastRenderedPageBreak/>
-        <w:t>TÊN CHƯƠNG 1</w:t>
-      </w:r>
-      <w:bookmarkEnd w:id="14"/>
-      <w:bookmarkEnd w:id="15"/>
-      <w:bookmarkEnd w:id="16"/>
+        <w:t>TỔNG QUAN ĐỀ TÀI</w:t>
+      </w:r>
+      <w:bookmarkEnd w:id="18"/>
     </w:p>
     <w:p>
       <w:pPr>
         <w:pStyle w:val="Heading2"/>
       </w:pPr>
-      <w:bookmarkStart w:id="17" w:name="_Toc367742497"/>
-      <w:bookmarkStart w:id="18" w:name="_Toc49105242"/>
-      <w:bookmarkStart w:id="19" w:name="_Toc51061479"/>
-      <w:proofErr w:type="spellStart"/>
-      <w:r>
-        <w:t>Chủ</w:t>
-      </w:r>
-      <w:proofErr w:type="spellEnd"/>
-      <w:r>
-        <w:t xml:space="preserve"> </w:t>
-      </w:r>
-      <w:proofErr w:type="spellStart"/>
-      <w:r>
-        <w:t>đề</w:t>
-      </w:r>
-      <w:proofErr w:type="spellEnd"/>
-      <w:r>
-        <w:t xml:space="preserve"> </w:t>
-      </w:r>
-      <w:proofErr w:type="spellStart"/>
-      <w:r>
-        <w:t>cấp</w:t>
-      </w:r>
-      <w:proofErr w:type="spellEnd"/>
-      <w:r>
-        <w:t xml:space="preserve"> </w:t>
-      </w:r>
-      <w:proofErr w:type="spellStart"/>
-      <w:r>
-        <w:t>độ</w:t>
-      </w:r>
-      <w:proofErr w:type="spellEnd"/>
-      <w:r>
-        <w:t xml:space="preserve"> 2</w:t>
-      </w:r>
-      <w:bookmarkEnd w:id="17"/>
-      <w:bookmarkEnd w:id="18"/>
+      <w:bookmarkStart w:id="19" w:name="_Toc177514482"/>
+      <w:r>
+        <w:t>Giới thiệu đề tài</w:t>
+      </w:r>
       <w:bookmarkEnd w:id="19"/>
     </w:p>
     <w:p>
@@ -3888,40 +4102,24 @@
           <w:lang w:val="en-US"/>
         </w:rPr>
       </w:pPr>
-      <w:proofErr w:type="spellStart"/>
-      <w:r>
-        <w:rPr>
-          <w:lang w:val="en-US"/>
-        </w:rPr>
-        <w:t>Nội</w:t>
-      </w:r>
-      <w:proofErr w:type="spellEnd"/>
-      <w:r>
-        <w:rPr>
-          <w:lang w:val="en-US"/>
-        </w:rPr>
-        <w:t xml:space="preserve"> dung …………………</w:t>
-      </w:r>
-    </w:p>
-    <w:p>
-      <w:pPr>
-        <w:rPr>
-          <w:lang w:val="en-US"/>
-        </w:rPr>
-      </w:pPr>
-      <w:proofErr w:type="spellStart"/>
-      <w:r>
-        <w:rPr>
-          <w:lang w:val="en-US"/>
-        </w:rPr>
-        <w:t>Nội</w:t>
-      </w:r>
-      <w:proofErr w:type="spellEnd"/>
-      <w:r>
-        <w:rPr>
-          <w:lang w:val="en-US"/>
-        </w:rPr>
-        <w:t xml:space="preserve"> dung………………….</w:t>
+      <w:r>
+        <w:rPr>
+          <w:lang w:val="en-US"/>
+        </w:rPr>
+        <w:t>Nội dung …………………</w:t>
+      </w:r>
+    </w:p>
+    <w:p>
+      <w:pPr>
+        <w:rPr>
+          <w:lang w:val="en-US"/>
+        </w:rPr>
+      </w:pPr>
+      <w:r>
+        <w:rPr>
+          <w:lang w:val="en-US"/>
+        </w:rPr>
+        <w:t>Nội dung………………….</w:t>
       </w:r>
     </w:p>
     <w:p>
@@ -3930,38 +4128,9 @@
       </w:pPr>
       <w:bookmarkStart w:id="20" w:name="_Toc367742498"/>
       <w:bookmarkStart w:id="21" w:name="_Toc49105243"/>
-      <w:bookmarkStart w:id="22" w:name="_Toc51061480"/>
-      <w:proofErr w:type="spellStart"/>
-      <w:r>
-        <w:t>Chủ</w:t>
-      </w:r>
-      <w:proofErr w:type="spellEnd"/>
-      <w:r>
-        <w:t xml:space="preserve"> </w:t>
-      </w:r>
-      <w:proofErr w:type="spellStart"/>
-      <w:r>
-        <w:t>đề</w:t>
-      </w:r>
-      <w:proofErr w:type="spellEnd"/>
-      <w:r>
-        <w:t xml:space="preserve"> </w:t>
-      </w:r>
-      <w:proofErr w:type="spellStart"/>
-      <w:r>
-        <w:t>cấp</w:t>
-      </w:r>
-      <w:proofErr w:type="spellEnd"/>
-      <w:r>
-        <w:t xml:space="preserve"> </w:t>
-      </w:r>
-      <w:proofErr w:type="spellStart"/>
-      <w:r>
-        <w:t>độ</w:t>
-      </w:r>
-      <w:proofErr w:type="spellEnd"/>
-      <w:r>
-        <w:t xml:space="preserve"> 3</w:t>
+      <w:bookmarkStart w:id="22" w:name="_Toc177514483"/>
+      <w:r>
+        <w:t>Chủ đề cấp độ 3</w:t>
       </w:r>
       <w:bookmarkEnd w:id="20"/>
       <w:bookmarkEnd w:id="21"/>
@@ -3975,21 +4144,12 @@
           <w:lang w:val="en-US"/>
         </w:rPr>
       </w:pPr>
-      <w:proofErr w:type="spellStart"/>
-      <w:r>
-        <w:rPr>
-          <w:rFonts w:cs="Times New Roman"/>
-          <w:lang w:val="en-US"/>
-        </w:rPr>
-        <w:t>Nội</w:t>
-      </w:r>
-      <w:proofErr w:type="spellEnd"/>
-      <w:r>
-        <w:rPr>
-          <w:rFonts w:cs="Times New Roman"/>
-          <w:lang w:val="en-US"/>
-        </w:rPr>
-        <w:t xml:space="preserve"> dung</w:t>
+      <w:r>
+        <w:rPr>
+          <w:rFonts w:cs="Times New Roman"/>
+          <w:lang w:val="en-US"/>
+        </w:rPr>
+        <w:t>Nội dung</w:t>
       </w:r>
     </w:p>
     <w:p>
@@ -3998,38 +4158,9 @@
       </w:pPr>
       <w:bookmarkStart w:id="23" w:name="_Toc367742499"/>
       <w:bookmarkStart w:id="24" w:name="_Toc49105244"/>
-      <w:bookmarkStart w:id="25" w:name="_Toc51061481"/>
-      <w:proofErr w:type="spellStart"/>
-      <w:r>
-        <w:t>Chủ</w:t>
-      </w:r>
-      <w:proofErr w:type="spellEnd"/>
-      <w:r>
-        <w:t xml:space="preserve"> </w:t>
-      </w:r>
-      <w:proofErr w:type="spellStart"/>
-      <w:r>
-        <w:t>đề</w:t>
-      </w:r>
-      <w:proofErr w:type="spellEnd"/>
-      <w:r>
-        <w:t xml:space="preserve"> </w:t>
-      </w:r>
-      <w:proofErr w:type="spellStart"/>
-      <w:r>
-        <w:t>cấp</w:t>
-      </w:r>
-      <w:proofErr w:type="spellEnd"/>
-      <w:r>
-        <w:t xml:space="preserve"> </w:t>
-      </w:r>
-      <w:proofErr w:type="spellStart"/>
-      <w:r>
-        <w:t>độ</w:t>
-      </w:r>
-      <w:proofErr w:type="spellEnd"/>
-      <w:r>
-        <w:t xml:space="preserve"> 3</w:t>
+      <w:bookmarkStart w:id="25" w:name="_Toc177514484"/>
+      <w:r>
+        <w:t>Chủ đề cấp độ 3</w:t>
       </w:r>
       <w:bookmarkEnd w:id="23"/>
       <w:bookmarkEnd w:id="24"/>
@@ -4053,21 +4184,12 @@
           <w:lang w:val="en-US"/>
         </w:rPr>
       </w:pPr>
-      <w:proofErr w:type="spellStart"/>
-      <w:r>
-        <w:rPr>
-          <w:rFonts w:cs="Times New Roman"/>
-          <w:lang w:val="en-US"/>
-        </w:rPr>
-        <w:t>Nội</w:t>
-      </w:r>
-      <w:proofErr w:type="spellEnd"/>
-      <w:r>
-        <w:rPr>
-          <w:rFonts w:cs="Times New Roman"/>
-          <w:lang w:val="en-US"/>
-        </w:rPr>
-        <w:t xml:space="preserve"> dung</w:t>
+      <w:r>
+        <w:rPr>
+          <w:rFonts w:cs="Times New Roman"/>
+          <w:lang w:val="en-US"/>
+        </w:rPr>
+        <w:t>Nội dung</w:t>
       </w:r>
     </w:p>
     <w:p>
@@ -4176,39 +4298,7 @@
           <w:rFonts w:cs="Times New Roman"/>
           <w:lang w:val="en-US"/>
         </w:rPr>
-        <w:t xml:space="preserve">: </w:t>
-      </w:r>
-      <w:proofErr w:type="spellStart"/>
-      <w:r>
-        <w:rPr>
-          <w:rFonts w:cs="Times New Roman"/>
-          <w:lang w:val="en-US"/>
-        </w:rPr>
-        <w:t>Tên</w:t>
-      </w:r>
-      <w:proofErr w:type="spellEnd"/>
-      <w:r>
-        <w:rPr>
-          <w:rFonts w:cs="Times New Roman"/>
-          <w:lang w:val="en-US"/>
-        </w:rPr>
-        <w:t xml:space="preserve"> </w:t>
-      </w:r>
-      <w:proofErr w:type="spellStart"/>
-      <w:r>
-        <w:rPr>
-          <w:rFonts w:cs="Times New Roman"/>
-          <w:lang w:val="en-US"/>
-        </w:rPr>
-        <w:t>hình</w:t>
-      </w:r>
-      <w:proofErr w:type="spellEnd"/>
-      <w:r>
-        <w:rPr>
-          <w:rFonts w:cs="Times New Roman"/>
-          <w:lang w:val="en-US"/>
-        </w:rPr>
-        <w:t xml:space="preserve"> 1</w:t>
+        <w:t>: Tên hình 1</w:t>
       </w:r>
       <w:bookmarkEnd w:id="29"/>
     </w:p>
@@ -4310,41 +4400,18 @@
           <w:rFonts w:cs="Times New Roman"/>
           <w:lang w:val="en-US"/>
         </w:rPr>
-        <w:t xml:space="preserve">: </w:t>
-      </w:r>
-      <w:proofErr w:type="spellStart"/>
-      <w:r>
-        <w:rPr>
-          <w:rFonts w:cs="Times New Roman"/>
-          <w:lang w:val="en-US"/>
-        </w:rPr>
-        <w:t>Tên</w:t>
-      </w:r>
-      <w:proofErr w:type="spellEnd"/>
-      <w:r>
-        <w:rPr>
-          <w:rFonts w:cs="Times New Roman"/>
-          <w:lang w:val="en-US"/>
-        </w:rPr>
-        <w:t xml:space="preserve"> </w:t>
-      </w:r>
-      <w:proofErr w:type="spellStart"/>
-      <w:r>
-        <w:rPr>
-          <w:rFonts w:cs="Times New Roman"/>
-          <w:lang w:val="en-US"/>
-        </w:rPr>
-        <w:t>bảng</w:t>
-      </w:r>
-      <w:proofErr w:type="spellEnd"/>
-      <w:r>
-        <w:rPr>
-          <w:rFonts w:cs="Times New Roman"/>
-          <w:lang w:val="en-US"/>
-        </w:rPr>
-        <w:t xml:space="preserve"> 1</w:t>
+        <w:t>: Tên bảng 1</w:t>
       </w:r>
       <w:bookmarkEnd w:id="30"/>
+    </w:p>
+    <w:p>
+      <w:pPr>
+        <w:rPr>
+          <w:lang w:val="en-US"/>
+        </w:rPr>
+      </w:pPr>
+      <w:bookmarkStart w:id="31" w:name="_GoBack"/>
+      <w:bookmarkEnd w:id="31"/>
     </w:p>
     <w:p>
       <w:pPr>
@@ -4392,114 +4459,56 @@
       <w:pPr>
         <w:pStyle w:val="Heading1"/>
       </w:pPr>
-      <w:bookmarkStart w:id="31" w:name="_Toc367742501"/>
-      <w:bookmarkStart w:id="32" w:name="_Toc49105245"/>
-      <w:bookmarkStart w:id="33" w:name="_Toc51061482"/>
+      <w:bookmarkStart w:id="32" w:name="_Toc367742501"/>
+      <w:bookmarkStart w:id="33" w:name="_Toc49105245"/>
+      <w:bookmarkStart w:id="34" w:name="_Toc177514485"/>
       <w:bookmarkEnd w:id="27"/>
       <w:bookmarkEnd w:id="28"/>
       <w:r>
         <w:lastRenderedPageBreak/>
         <w:t>TÊN CHƯƠNG 2</w:t>
       </w:r>
-      <w:bookmarkEnd w:id="31"/>
       <w:bookmarkEnd w:id="32"/>
       <w:bookmarkEnd w:id="33"/>
+      <w:bookmarkEnd w:id="34"/>
     </w:p>
     <w:p>
       <w:pPr>
         <w:pStyle w:val="Heading2"/>
       </w:pPr>
-      <w:bookmarkStart w:id="34" w:name="_Toc367742502"/>
-      <w:bookmarkStart w:id="35" w:name="_Toc49105246"/>
-      <w:bookmarkStart w:id="36" w:name="_Toc51061483"/>
-      <w:proofErr w:type="spellStart"/>
-      <w:r>
-        <w:t>Chủ</w:t>
-      </w:r>
-      <w:proofErr w:type="spellEnd"/>
-      <w:r>
-        <w:t xml:space="preserve"> </w:t>
-      </w:r>
-      <w:proofErr w:type="spellStart"/>
-      <w:r>
-        <w:t>đề</w:t>
-      </w:r>
-      <w:proofErr w:type="spellEnd"/>
-      <w:r>
-        <w:t xml:space="preserve"> </w:t>
-      </w:r>
-      <w:proofErr w:type="spellStart"/>
-      <w:r>
-        <w:t>cấp</w:t>
-      </w:r>
-      <w:proofErr w:type="spellEnd"/>
-      <w:r>
-        <w:t xml:space="preserve"> </w:t>
-      </w:r>
-      <w:proofErr w:type="spellStart"/>
-      <w:r>
-        <w:t>độ</w:t>
-      </w:r>
-      <w:proofErr w:type="spellEnd"/>
-      <w:r>
-        <w:t xml:space="preserve"> 2</w:t>
-      </w:r>
-      <w:bookmarkEnd w:id="34"/>
+      <w:bookmarkStart w:id="35" w:name="_Toc367742502"/>
+      <w:bookmarkStart w:id="36" w:name="_Toc49105246"/>
+      <w:bookmarkStart w:id="37" w:name="_Toc177514486"/>
+      <w:r>
+        <w:t>Chủ đề cấp độ 2</w:t>
+      </w:r>
       <w:bookmarkEnd w:id="35"/>
       <w:bookmarkEnd w:id="36"/>
+      <w:bookmarkEnd w:id="37"/>
     </w:p>
     <w:p>
       <w:pPr>
         <w:pStyle w:val="Heading3"/>
       </w:pPr>
-      <w:bookmarkStart w:id="37" w:name="_Toc367742503"/>
-      <w:bookmarkStart w:id="38" w:name="_Toc49105247"/>
-      <w:bookmarkStart w:id="39" w:name="_Toc51061484"/>
-      <w:proofErr w:type="spellStart"/>
-      <w:r>
-        <w:t>Chủ</w:t>
-      </w:r>
-      <w:proofErr w:type="spellEnd"/>
-      <w:r>
-        <w:t xml:space="preserve"> </w:t>
-      </w:r>
-      <w:proofErr w:type="spellStart"/>
-      <w:r>
-        <w:t>đề</w:t>
-      </w:r>
-      <w:proofErr w:type="spellEnd"/>
-      <w:r>
-        <w:t xml:space="preserve"> </w:t>
-      </w:r>
-      <w:proofErr w:type="spellStart"/>
-      <w:r>
-        <w:t>cấp</w:t>
-      </w:r>
-      <w:proofErr w:type="spellEnd"/>
-      <w:r>
-        <w:t xml:space="preserve"> </w:t>
-      </w:r>
-      <w:proofErr w:type="spellStart"/>
-      <w:r>
-        <w:t>độ</w:t>
-      </w:r>
-      <w:proofErr w:type="spellEnd"/>
-      <w:r>
-        <w:t xml:space="preserve"> 3</w:t>
-      </w:r>
-      <w:bookmarkEnd w:id="37"/>
+      <w:bookmarkStart w:id="38" w:name="_Toc367742503"/>
+      <w:bookmarkStart w:id="39" w:name="_Toc49105247"/>
+      <w:bookmarkStart w:id="40" w:name="_Toc177514487"/>
+      <w:r>
+        <w:t>Chủ đề cấp độ 3</w:t>
+      </w:r>
       <w:bookmarkEnd w:id="38"/>
       <w:bookmarkEnd w:id="39"/>
+      <w:bookmarkEnd w:id="40"/>
     </w:p>
     <w:p>
       <w:pPr>
         <w:pStyle w:val="Heading4"/>
       </w:pPr>
-      <w:bookmarkStart w:id="40" w:name="_Toc367742504"/>
+      <w:bookmarkStart w:id="41" w:name="_Toc367742504"/>
       <w:r>
         <w:t>Chủ đề cấp độ 4</w:t>
       </w:r>
-      <w:bookmarkEnd w:id="40"/>
+      <w:bookmarkEnd w:id="41"/>
     </w:p>
     <w:p>
       <w:pPr>
@@ -4518,7 +4527,7 @@
           <w:lang w:val="en-US"/>
         </w:rPr>
       </w:pPr>
-      <w:bookmarkStart w:id="41" w:name="_Toc367742568"/>
+      <w:bookmarkStart w:id="42" w:name="_Toc367742568"/>
       <w:r>
         <w:rPr>
           <w:rFonts w:cs="Times New Roman"/>
@@ -4600,84 +4609,23 @@
           <w:rFonts w:cs="Times New Roman"/>
           <w:lang w:val="en-US"/>
         </w:rPr>
-        <w:t xml:space="preserve">: </w:t>
-      </w:r>
-      <w:proofErr w:type="spellStart"/>
-      <w:r>
-        <w:rPr>
-          <w:rFonts w:cs="Times New Roman"/>
-          <w:lang w:val="en-US"/>
-        </w:rPr>
-        <w:t>Tên</w:t>
-      </w:r>
-      <w:proofErr w:type="spellEnd"/>
-      <w:r>
-        <w:rPr>
-          <w:rFonts w:cs="Times New Roman"/>
-          <w:lang w:val="en-US"/>
-        </w:rPr>
-        <w:t xml:space="preserve"> </w:t>
-      </w:r>
-      <w:proofErr w:type="spellStart"/>
-      <w:r>
-        <w:rPr>
-          <w:rFonts w:cs="Times New Roman"/>
-          <w:lang w:val="en-US"/>
-        </w:rPr>
-        <w:t>bảng</w:t>
-      </w:r>
-      <w:proofErr w:type="spellEnd"/>
-      <w:r>
-        <w:rPr>
-          <w:rFonts w:cs="Times New Roman"/>
-          <w:lang w:val="en-US"/>
-        </w:rPr>
-        <w:t xml:space="preserve"> 1</w:t>
-      </w:r>
-      <w:bookmarkEnd w:id="41"/>
+        <w:t>: Tên bảng 1</w:t>
+      </w:r>
+      <w:bookmarkEnd w:id="42"/>
     </w:p>
     <w:p>
       <w:pPr>
         <w:pStyle w:val="Heading2"/>
       </w:pPr>
-      <w:bookmarkStart w:id="42" w:name="_Toc367742505"/>
-      <w:bookmarkStart w:id="43" w:name="_Toc49105248"/>
-      <w:bookmarkStart w:id="44" w:name="_Toc51061485"/>
-      <w:proofErr w:type="spellStart"/>
-      <w:r>
-        <w:t>Chủ</w:t>
-      </w:r>
-      <w:proofErr w:type="spellEnd"/>
-      <w:r>
-        <w:t xml:space="preserve"> </w:t>
-      </w:r>
-      <w:proofErr w:type="spellStart"/>
-      <w:r>
-        <w:t>đề</w:t>
-      </w:r>
-      <w:proofErr w:type="spellEnd"/>
-      <w:r>
-        <w:t xml:space="preserve"> </w:t>
-      </w:r>
-      <w:proofErr w:type="spellStart"/>
-      <w:r>
-        <w:t>cấp</w:t>
-      </w:r>
-      <w:proofErr w:type="spellEnd"/>
-      <w:r>
-        <w:t xml:space="preserve"> </w:t>
-      </w:r>
-      <w:proofErr w:type="spellStart"/>
-      <w:r>
-        <w:t>độ</w:t>
-      </w:r>
-      <w:proofErr w:type="spellEnd"/>
-      <w:r>
-        <w:t xml:space="preserve"> 2</w:t>
-      </w:r>
-      <w:bookmarkEnd w:id="42"/>
+      <w:bookmarkStart w:id="43" w:name="_Toc367742505"/>
+      <w:bookmarkStart w:id="44" w:name="_Toc49105248"/>
+      <w:bookmarkStart w:id="45" w:name="_Toc177514488"/>
+      <w:r>
+        <w:t>Chủ đề cấp độ 2</w:t>
+      </w:r>
       <w:bookmarkEnd w:id="43"/>
       <w:bookmarkEnd w:id="44"/>
+      <w:bookmarkEnd w:id="45"/>
     </w:p>
     <w:p>
       <w:pPr>
@@ -4689,240 +4637,108 @@
           <w:docGrid w:linePitch="360"/>
         </w:sectPr>
       </w:pPr>
-      <w:bookmarkStart w:id="45" w:name="_Toc367742506"/>
-      <w:bookmarkStart w:id="46" w:name="_Toc49105249"/>
-      <w:bookmarkStart w:id="47" w:name="_Toc51061486"/>
-      <w:proofErr w:type="spellStart"/>
-      <w:r>
-        <w:t>Chủ</w:t>
-      </w:r>
-      <w:proofErr w:type="spellEnd"/>
-      <w:r>
-        <w:t xml:space="preserve"> </w:t>
-      </w:r>
-      <w:proofErr w:type="spellStart"/>
-      <w:r>
-        <w:t>đề</w:t>
-      </w:r>
-      <w:proofErr w:type="spellEnd"/>
-      <w:r>
-        <w:t xml:space="preserve"> </w:t>
-      </w:r>
-      <w:proofErr w:type="spellStart"/>
-      <w:r>
-        <w:t>cấp</w:t>
-      </w:r>
-      <w:proofErr w:type="spellEnd"/>
-      <w:r>
-        <w:t xml:space="preserve"> </w:t>
-      </w:r>
-      <w:proofErr w:type="spellStart"/>
-      <w:r>
-        <w:t>độ</w:t>
-      </w:r>
-      <w:proofErr w:type="spellEnd"/>
-      <w:r>
-        <w:t xml:space="preserve"> 3</w:t>
-      </w:r>
-      <w:bookmarkEnd w:id="45"/>
+      <w:bookmarkStart w:id="46" w:name="_Toc367742506"/>
+      <w:bookmarkStart w:id="47" w:name="_Toc49105249"/>
+      <w:bookmarkStart w:id="48" w:name="_Toc177514489"/>
+      <w:r>
+        <w:t>Chủ đề cấp độ 3</w:t>
+      </w:r>
       <w:bookmarkEnd w:id="46"/>
       <w:bookmarkEnd w:id="47"/>
+      <w:bookmarkEnd w:id="48"/>
     </w:p>
     <w:p>
       <w:pPr>
         <w:pStyle w:val="Heading1"/>
       </w:pPr>
-      <w:bookmarkStart w:id="48" w:name="_Toc367742507"/>
-      <w:bookmarkStart w:id="49" w:name="_Toc49105250"/>
-      <w:bookmarkStart w:id="50" w:name="_Toc51061487"/>
+      <w:bookmarkStart w:id="49" w:name="_Toc367742507"/>
+      <w:bookmarkStart w:id="50" w:name="_Toc49105250"/>
+      <w:bookmarkStart w:id="51" w:name="_Toc177514490"/>
       <w:r>
         <w:lastRenderedPageBreak/>
         <w:t>TÊN CHƯƠNG 3</w:t>
       </w:r>
-      <w:bookmarkEnd w:id="48"/>
       <w:bookmarkEnd w:id="49"/>
       <w:bookmarkEnd w:id="50"/>
+      <w:bookmarkEnd w:id="51"/>
     </w:p>
     <w:p>
       <w:pPr>
         <w:pStyle w:val="Heading2"/>
       </w:pPr>
-      <w:bookmarkStart w:id="51" w:name="_Toc367742508"/>
-      <w:bookmarkStart w:id="52" w:name="_Toc49105251"/>
-      <w:bookmarkStart w:id="53" w:name="_Toc51061488"/>
-      <w:proofErr w:type="spellStart"/>
-      <w:r>
-        <w:t>Chủ</w:t>
-      </w:r>
-      <w:proofErr w:type="spellEnd"/>
-      <w:r>
-        <w:t xml:space="preserve"> </w:t>
-      </w:r>
-      <w:proofErr w:type="spellStart"/>
-      <w:r>
-        <w:t>đề</w:t>
-      </w:r>
-      <w:proofErr w:type="spellEnd"/>
-      <w:r>
-        <w:t xml:space="preserve"> </w:t>
-      </w:r>
-      <w:proofErr w:type="spellStart"/>
-      <w:r>
-        <w:t>cấp</w:t>
-      </w:r>
-      <w:proofErr w:type="spellEnd"/>
-      <w:r>
-        <w:t xml:space="preserve"> </w:t>
-      </w:r>
-      <w:proofErr w:type="spellStart"/>
-      <w:r>
-        <w:t>độ</w:t>
-      </w:r>
-      <w:proofErr w:type="spellEnd"/>
-      <w:r>
-        <w:t xml:space="preserve"> 2</w:t>
-      </w:r>
-      <w:bookmarkEnd w:id="51"/>
+      <w:bookmarkStart w:id="52" w:name="_Toc367742508"/>
+      <w:bookmarkStart w:id="53" w:name="_Toc49105251"/>
+      <w:bookmarkStart w:id="54" w:name="_Toc177514491"/>
+      <w:r>
+        <w:t>Chủ đề cấp độ 2</w:t>
+      </w:r>
       <w:bookmarkEnd w:id="52"/>
       <w:bookmarkEnd w:id="53"/>
-    </w:p>
-    <w:p>
-      <w:pPr>
-        <w:rPr>
-          <w:lang w:val="en-US"/>
-        </w:rPr>
-      </w:pPr>
-      <w:proofErr w:type="spellStart"/>
-      <w:r>
-        <w:rPr>
-          <w:lang w:val="en-US"/>
-        </w:rPr>
-        <w:t>Nội</w:t>
-      </w:r>
-      <w:proofErr w:type="spellEnd"/>
-      <w:r>
-        <w:rPr>
-          <w:lang w:val="en-US"/>
-        </w:rPr>
-        <w:t xml:space="preserve"> dung …………………</w:t>
-      </w:r>
-    </w:p>
-    <w:p>
-      <w:pPr>
-        <w:rPr>
-          <w:lang w:val="en-US"/>
-        </w:rPr>
-      </w:pPr>
-      <w:proofErr w:type="spellStart"/>
-      <w:r>
-        <w:rPr>
-          <w:lang w:val="en-US"/>
-        </w:rPr>
-        <w:t>Nội</w:t>
-      </w:r>
-      <w:proofErr w:type="spellEnd"/>
-      <w:r>
-        <w:rPr>
-          <w:lang w:val="en-US"/>
-        </w:rPr>
-        <w:t xml:space="preserve"> dung………………….</w:t>
+      <w:bookmarkEnd w:id="54"/>
+    </w:p>
+    <w:p>
+      <w:pPr>
+        <w:rPr>
+          <w:lang w:val="en-US"/>
+        </w:rPr>
+      </w:pPr>
+      <w:r>
+        <w:rPr>
+          <w:lang w:val="en-US"/>
+        </w:rPr>
+        <w:t>Nội dung …………………</w:t>
+      </w:r>
+    </w:p>
+    <w:p>
+      <w:pPr>
+        <w:rPr>
+          <w:lang w:val="en-US"/>
+        </w:rPr>
+      </w:pPr>
+      <w:r>
+        <w:rPr>
+          <w:lang w:val="en-US"/>
+        </w:rPr>
+        <w:t>Nội dung………………….</w:t>
       </w:r>
     </w:p>
     <w:p>
       <w:pPr>
         <w:pStyle w:val="Heading3"/>
       </w:pPr>
-      <w:bookmarkStart w:id="54" w:name="_Toc367742509"/>
-      <w:bookmarkStart w:id="55" w:name="_Toc49105252"/>
-      <w:bookmarkStart w:id="56" w:name="_Toc51061489"/>
-      <w:proofErr w:type="spellStart"/>
-      <w:r>
-        <w:t>Chủ</w:t>
-      </w:r>
-      <w:proofErr w:type="spellEnd"/>
-      <w:r>
-        <w:t xml:space="preserve"> </w:t>
-      </w:r>
-      <w:proofErr w:type="spellStart"/>
-      <w:r>
-        <w:t>đề</w:t>
-      </w:r>
-      <w:proofErr w:type="spellEnd"/>
-      <w:r>
-        <w:t xml:space="preserve"> </w:t>
-      </w:r>
-      <w:proofErr w:type="spellStart"/>
-      <w:r>
-        <w:t>cấp</w:t>
-      </w:r>
-      <w:proofErr w:type="spellEnd"/>
-      <w:r>
-        <w:t xml:space="preserve"> </w:t>
-      </w:r>
-      <w:proofErr w:type="spellStart"/>
-      <w:r>
-        <w:t>độ</w:t>
-      </w:r>
-      <w:proofErr w:type="spellEnd"/>
-      <w:r>
-        <w:t xml:space="preserve"> 3</w:t>
-      </w:r>
-      <w:bookmarkEnd w:id="54"/>
+      <w:bookmarkStart w:id="55" w:name="_Toc367742509"/>
+      <w:bookmarkStart w:id="56" w:name="_Toc49105252"/>
+      <w:bookmarkStart w:id="57" w:name="_Toc177514492"/>
+      <w:r>
+        <w:t>Chủ đề cấp độ 3</w:t>
+      </w:r>
       <w:bookmarkEnd w:id="55"/>
       <w:bookmarkEnd w:id="56"/>
+      <w:bookmarkEnd w:id="57"/>
     </w:p>
     <w:p>
       <w:pPr>
         <w:pStyle w:val="Heading4"/>
       </w:pPr>
-      <w:bookmarkStart w:id="57" w:name="_Toc367742510"/>
+      <w:bookmarkStart w:id="58" w:name="_Toc367742510"/>
       <w:r>
         <w:t>Chủ đề cấp độ 4</w:t>
       </w:r>
-      <w:bookmarkEnd w:id="57"/>
+      <w:bookmarkEnd w:id="58"/>
     </w:p>
     <w:p>
       <w:pPr>
         <w:pStyle w:val="Heading2"/>
       </w:pPr>
-      <w:bookmarkStart w:id="58" w:name="_Toc367742511"/>
-      <w:bookmarkStart w:id="59" w:name="_Toc49105253"/>
-      <w:bookmarkStart w:id="60" w:name="_Toc51061490"/>
-      <w:proofErr w:type="spellStart"/>
-      <w:r>
-        <w:t>Chủ</w:t>
-      </w:r>
-      <w:proofErr w:type="spellEnd"/>
-      <w:r>
-        <w:t xml:space="preserve"> </w:t>
-      </w:r>
-      <w:proofErr w:type="spellStart"/>
-      <w:r>
-        <w:t>đề</w:t>
-      </w:r>
-      <w:proofErr w:type="spellEnd"/>
-      <w:r>
-        <w:t xml:space="preserve"> </w:t>
-      </w:r>
-      <w:proofErr w:type="spellStart"/>
-      <w:r>
-        <w:t>cấp</w:t>
-      </w:r>
-      <w:proofErr w:type="spellEnd"/>
-      <w:r>
-        <w:t xml:space="preserve"> </w:t>
-      </w:r>
-      <w:proofErr w:type="spellStart"/>
-      <w:r>
-        <w:t>độ</w:t>
-      </w:r>
-      <w:proofErr w:type="spellEnd"/>
-      <w:r>
-        <w:t xml:space="preserve"> 2</w:t>
-      </w:r>
-      <w:bookmarkEnd w:id="58"/>
+      <w:bookmarkStart w:id="59" w:name="_Toc367742511"/>
+      <w:bookmarkStart w:id="60" w:name="_Toc49105253"/>
+      <w:bookmarkStart w:id="61" w:name="_Toc177514493"/>
+      <w:r>
+        <w:t>Chủ đề cấp độ 2</w:t>
+      </w:r>
       <w:bookmarkEnd w:id="59"/>
       <w:bookmarkEnd w:id="60"/>
+      <w:bookmarkEnd w:id="61"/>
     </w:p>
     <w:p>
       <w:pPr>
@@ -4935,7 +4751,7 @@
           <w:lang w:val="en-US"/>
         </w:rPr>
       </w:pPr>
-      <w:bookmarkStart w:id="61" w:name="_Toc49105254"/>
+      <w:bookmarkStart w:id="62" w:name="_Toc49105254"/>
       <w:r>
         <w:br w:type="page"/>
       </w:r>
@@ -4944,15 +4760,15 @@
       <w:pPr>
         <w:pStyle w:val="SECTION"/>
       </w:pPr>
-      <w:bookmarkStart w:id="62" w:name="_Toc49105255"/>
-      <w:bookmarkStart w:id="63" w:name="_Toc51061491"/>
-      <w:bookmarkEnd w:id="61"/>
+      <w:bookmarkStart w:id="63" w:name="_Toc49105255"/>
+      <w:bookmarkStart w:id="64" w:name="_Toc177514494"/>
+      <w:bookmarkEnd w:id="62"/>
       <w:r>
         <w:lastRenderedPageBreak/>
         <w:t>TÀI LIỆU THAM KHẢO</w:t>
       </w:r>
-      <w:bookmarkEnd w:id="62"/>
       <w:bookmarkEnd w:id="63"/>
+      <w:bookmarkEnd w:id="64"/>
     </w:p>
     <w:p>
       <w:pPr>
@@ -4972,32 +4788,15 @@
           <w:color w:val="FF0000"/>
           <w:lang w:val="en-US"/>
         </w:rPr>
-        <w:t xml:space="preserve">Theo </w:t>
-      </w:r>
-      <w:proofErr w:type="spellStart"/>
+        <w:t>Theo chuẩn IEEE</w:t>
+      </w:r>
       <w:r>
         <w:rPr>
           <w:color w:val="FF0000"/>
           <w:lang w:val="en-US"/>
         </w:rPr>
-        <w:t>chuẩn</w:t>
-      </w:r>
-      <w:proofErr w:type="spellEnd"/>
-      <w:r>
-        <w:rPr>
-          <w:color w:val="FF0000"/>
-          <w:lang w:val="en-US"/>
-        </w:rPr>
-        <w:t xml:space="preserve"> IEEE</w:t>
-      </w:r>
-      <w:r>
-        <w:rPr>
-          <w:color w:val="FF0000"/>
-          <w:lang w:val="en-US"/>
-        </w:rPr>
         <w:t xml:space="preserve"> – </w:t>
       </w:r>
-      <w:proofErr w:type="spellStart"/>
       <w:r>
         <w:rPr>
           <w:i/>
@@ -5005,129 +4804,8 @@
           <w:color w:val="FF0000"/>
           <w:lang w:val="en-US"/>
         </w:rPr>
-        <w:t>bỏ</w:t>
-      </w:r>
-      <w:proofErr w:type="spellEnd"/>
-      <w:r>
-        <w:rPr>
-          <w:i/>
-          <w:iCs/>
-          <w:color w:val="FF0000"/>
-          <w:lang w:val="en-US"/>
-        </w:rPr>
-        <w:t xml:space="preserve"> </w:t>
-      </w:r>
-      <w:proofErr w:type="spellStart"/>
-      <w:r>
-        <w:rPr>
-          <w:i/>
-          <w:iCs/>
-          <w:color w:val="FF0000"/>
-          <w:lang w:val="en-US"/>
-        </w:rPr>
-        <w:t>dòng</w:t>
-      </w:r>
-      <w:proofErr w:type="spellEnd"/>
-      <w:r>
-        <w:rPr>
-          <w:i/>
-          <w:iCs/>
-          <w:color w:val="FF0000"/>
-          <w:lang w:val="en-US"/>
-        </w:rPr>
-        <w:t xml:space="preserve"> </w:t>
-      </w:r>
-      <w:proofErr w:type="spellStart"/>
-      <w:r>
-        <w:rPr>
-          <w:i/>
-          <w:iCs/>
-          <w:color w:val="FF0000"/>
-          <w:lang w:val="en-US"/>
-        </w:rPr>
-        <w:t>này</w:t>
-      </w:r>
-      <w:proofErr w:type="spellEnd"/>
-      <w:r>
-        <w:rPr>
-          <w:i/>
-          <w:iCs/>
-          <w:color w:val="FF0000"/>
-          <w:lang w:val="en-US"/>
-        </w:rPr>
-        <w:t xml:space="preserve"> </w:t>
-      </w:r>
-      <w:proofErr w:type="spellStart"/>
-      <w:r>
-        <w:rPr>
-          <w:i/>
-          <w:iCs/>
-          <w:color w:val="FF0000"/>
-          <w:lang w:val="en-US"/>
-        </w:rPr>
-        <w:t>khi</w:t>
-      </w:r>
-      <w:proofErr w:type="spellEnd"/>
-      <w:r>
-        <w:rPr>
-          <w:i/>
-          <w:iCs/>
-          <w:color w:val="FF0000"/>
-          <w:lang w:val="en-US"/>
-        </w:rPr>
-        <w:t xml:space="preserve"> </w:t>
-      </w:r>
-      <w:proofErr w:type="spellStart"/>
-      <w:r>
-        <w:rPr>
-          <w:i/>
-          <w:iCs/>
-          <w:color w:val="FF0000"/>
-          <w:lang w:val="en-US"/>
-        </w:rPr>
-        <w:t>viết</w:t>
-      </w:r>
-      <w:proofErr w:type="spellEnd"/>
-      <w:r>
-        <w:rPr>
-          <w:i/>
-          <w:iCs/>
-          <w:color w:val="FF0000"/>
-          <w:lang w:val="en-US"/>
-        </w:rPr>
-        <w:t xml:space="preserve"> </w:t>
-      </w:r>
-      <w:proofErr w:type="spellStart"/>
-      <w:r>
-        <w:rPr>
-          <w:i/>
-          <w:iCs/>
-          <w:color w:val="FF0000"/>
-          <w:lang w:val="en-US"/>
-        </w:rPr>
-        <w:t>báo</w:t>
-      </w:r>
-      <w:proofErr w:type="spellEnd"/>
-      <w:r>
-        <w:rPr>
-          <w:i/>
-          <w:iCs/>
-          <w:color w:val="FF0000"/>
-          <w:lang w:val="en-US"/>
-        </w:rPr>
-        <w:t xml:space="preserve"> </w:t>
-      </w:r>
-      <w:proofErr w:type="spellStart"/>
-      <w:r>
-        <w:rPr>
-          <w:i/>
-          <w:iCs/>
-          <w:color w:val="FF0000"/>
-          <w:lang w:val="en-US"/>
-        </w:rPr>
-        <w:t>cáo</w:t>
-      </w:r>
-      <w:proofErr w:type="spellEnd"/>
+        <w:t>bỏ dòng này khi viết báo cáo</w:t>
+      </w:r>
       <w:r>
         <w:rPr>
           <w:lang w:val="en-US"/>
@@ -5153,12 +4831,12 @@
       <w:pPr>
         <w:pStyle w:val="SECTION"/>
       </w:pPr>
-      <w:bookmarkStart w:id="64" w:name="_Toc51061492"/>
+      <w:bookmarkStart w:id="65" w:name="_Toc177514495"/>
       <w:r>
         <w:lastRenderedPageBreak/>
         <w:t>PHỤ LỤC</w:t>
       </w:r>
-      <w:bookmarkEnd w:id="64"/>
+      <w:bookmarkEnd w:id="65"/>
     </w:p>
     <w:sectPr>
       <w:pgSz w:w="11906" w:h="16838" w:code="9"/>
@@ -5171,7 +4849,7 @@
 </file>
 
 <file path=word/endnotes.xml><?xml version="1.0" encoding="utf-8"?>
-<w:endnotes xmlns:wpc="http://schemas.microsoft.com/office/word/2010/wordprocessingCanvas" xmlns:cx="http://schemas.microsoft.com/office/drawing/2014/chartex" xmlns:cx1="http://schemas.microsoft.com/office/drawing/2015/9/8/chartex" xmlns:cx2="http://schemas.microsoft.com/office/drawing/2015/10/21/chartex" xmlns:cx3="http://schemas.microsoft.com/office/drawing/2016/5/9/chartex" xmlns:cx4="http://schemas.microsoft.com/office/drawing/2016/5/10/chartex" xmlns:cx5="http://schemas.microsoft.com/office/drawing/2016/5/11/chartex" xmlns:cx6="http://schemas.microsoft.com/office/drawing/2016/5/12/chartex" xmlns:cx7="http://schemas.microsoft.com/office/drawing/2016/5/13/chartex" xmlns:cx8="http://schemas.microsoft.com/office/drawing/2016/5/14/chartex" xmlns:mc="http://schemas.openxmlformats.org/markup-compatibility/2006" xmlns:aink="http://schemas.microsoft.com/office/drawing/2016/ink" xmlns:am3d="http://schemas.microsoft.com/office/drawing/2017/model3d" xmlns:o="urn:schemas-microsoft-com:office:office" xmlns:r="http://schemas.openxmlformats.org/officeDocument/2006/relationships" xmlns:m="http://schemas.openxmlformats.org/officeDocument/2006/math" xmlns:v="urn:schemas-microsoft-com:vml" xmlns:wp14="http://schemas.microsoft.com/office/word/2010/wordprocessingDrawing" xmlns:wp="http://schemas.openxmlformats.org/drawingml/2006/wordprocessingDrawing" xmlns:w10="urn:schemas-microsoft-com:office:word" xmlns:w="http://schemas.openxmlformats.org/wordprocessingml/2006/main" xmlns:w14="http://schemas.microsoft.com/office/word/2010/wordml" xmlns:w15="http://schemas.microsoft.com/office/word/2012/wordml" xmlns:w16cex="http://schemas.microsoft.com/office/word/2018/wordml/cex" xmlns:w16cid="http://schemas.microsoft.com/office/word/2016/wordml/cid" xmlns:w16="http://schemas.microsoft.com/office/word/2018/wordml" xmlns:w16sdtdh="http://schemas.microsoft.com/office/word/2020/wordml/sdtdatahash" xmlns:w16se="http://schemas.microsoft.com/office/word/2015/wordml/symex" xmlns:wpg="http://schemas.microsoft.com/office/word/2010/wordprocessingGroup" xmlns:wpi="http://schemas.microsoft.com/office/word/2010/wordprocessingInk" xmlns:wne="http://schemas.microsoft.com/office/word/2006/wordml" xmlns:wps="http://schemas.microsoft.com/office/word/2010/wordprocessingShape" mc:Ignorable="w14 w15 w16se w16cid w16 w16cex w16sdtdh wp14">
+<w:endnotes xmlns:wpc="http://schemas.microsoft.com/office/word/2010/wordprocessingCanvas" xmlns:cx="http://schemas.microsoft.com/office/drawing/2014/chartex" xmlns:mc="http://schemas.openxmlformats.org/markup-compatibility/2006" xmlns:o="urn:schemas-microsoft-com:office:office" xmlns:r="http://schemas.openxmlformats.org/officeDocument/2006/relationships" xmlns:m="http://schemas.openxmlformats.org/officeDocument/2006/math" xmlns:v="urn:schemas-microsoft-com:vml" xmlns:wp14="http://schemas.microsoft.com/office/word/2010/wordprocessingDrawing" xmlns:wp="http://schemas.openxmlformats.org/drawingml/2006/wordprocessingDrawing" xmlns:w10="urn:schemas-microsoft-com:office:word" xmlns:w="http://schemas.openxmlformats.org/wordprocessingml/2006/main" xmlns:w14="http://schemas.microsoft.com/office/word/2010/wordml" xmlns:w15="http://schemas.microsoft.com/office/word/2012/wordml" xmlns:w16se="http://schemas.microsoft.com/office/word/2015/wordml/symex" xmlns:wpg="http://schemas.microsoft.com/office/word/2010/wordprocessingGroup" xmlns:wpi="http://schemas.microsoft.com/office/word/2010/wordprocessingInk" xmlns:wne="http://schemas.microsoft.com/office/word/2006/wordml" xmlns:wps="http://schemas.microsoft.com/office/word/2010/wordprocessingShape" mc:Ignorable="w14 w15 w16se wp14">
   <w:endnote w:type="separator" w:id="-1">
     <w:p>
       <w:pPr>
@@ -5196,7 +4874,7 @@
 </file>
 
 <file path=word/footer1.xml><?xml version="1.0" encoding="utf-8"?>
-<w:ftr xmlns:wpc="http://schemas.microsoft.com/office/word/2010/wordprocessingCanvas" xmlns:cx="http://schemas.microsoft.com/office/drawing/2014/chartex" xmlns:cx1="http://schemas.microsoft.com/office/drawing/2015/9/8/chartex" xmlns:cx2="http://schemas.microsoft.com/office/drawing/2015/10/21/chartex" xmlns:cx3="http://schemas.microsoft.com/office/drawing/2016/5/9/chartex" xmlns:cx4="http://schemas.microsoft.com/office/drawing/2016/5/10/chartex" xmlns:cx5="http://schemas.microsoft.com/office/drawing/2016/5/11/chartex" xmlns:cx6="http://schemas.microsoft.com/office/drawing/2016/5/12/chartex" xmlns:cx7="http://schemas.microsoft.com/office/drawing/2016/5/13/chartex" xmlns:cx8="http://schemas.microsoft.com/office/drawing/2016/5/14/chartex" xmlns:mc="http://schemas.openxmlformats.org/markup-compatibility/2006" xmlns:aink="http://schemas.microsoft.com/office/drawing/2016/ink" xmlns:am3d="http://schemas.microsoft.com/office/drawing/2017/model3d" xmlns:o="urn:schemas-microsoft-com:office:office" xmlns:r="http://schemas.openxmlformats.org/officeDocument/2006/relationships" xmlns:m="http://schemas.openxmlformats.org/officeDocument/2006/math" xmlns:v="urn:schemas-microsoft-com:vml" xmlns:wp14="http://schemas.microsoft.com/office/word/2010/wordprocessingDrawing" xmlns:wp="http://schemas.openxmlformats.org/drawingml/2006/wordprocessingDrawing" xmlns:w10="urn:schemas-microsoft-com:office:word" xmlns:w="http://schemas.openxmlformats.org/wordprocessingml/2006/main" xmlns:w14="http://schemas.microsoft.com/office/word/2010/wordml" xmlns:w15="http://schemas.microsoft.com/office/word/2012/wordml" xmlns:w16cex="http://schemas.microsoft.com/office/word/2018/wordml/cex" xmlns:w16cid="http://schemas.microsoft.com/office/word/2016/wordml/cid" xmlns:w16="http://schemas.microsoft.com/office/word/2018/wordml" xmlns:w16sdtdh="http://schemas.microsoft.com/office/word/2020/wordml/sdtdatahash" xmlns:w16se="http://schemas.microsoft.com/office/word/2015/wordml/symex" xmlns:wpg="http://schemas.microsoft.com/office/word/2010/wordprocessingGroup" xmlns:wpi="http://schemas.microsoft.com/office/word/2010/wordprocessingInk" xmlns:wne="http://schemas.microsoft.com/office/word/2006/wordml" xmlns:wps="http://schemas.microsoft.com/office/word/2010/wordprocessingShape" mc:Ignorable="w14 w15 w16se w16cid w16 w16cex w16sdtdh wp14">
+<w:ftr xmlns:wpc="http://schemas.microsoft.com/office/word/2010/wordprocessingCanvas" xmlns:cx="http://schemas.microsoft.com/office/drawing/2014/chartex" xmlns:mc="http://schemas.openxmlformats.org/markup-compatibility/2006" xmlns:o="urn:schemas-microsoft-com:office:office" xmlns:r="http://schemas.openxmlformats.org/officeDocument/2006/relationships" xmlns:m="http://schemas.openxmlformats.org/officeDocument/2006/math" xmlns:v="urn:schemas-microsoft-com:vml" xmlns:wp14="http://schemas.microsoft.com/office/word/2010/wordprocessingDrawing" xmlns:wp="http://schemas.openxmlformats.org/drawingml/2006/wordprocessingDrawing" xmlns:w10="urn:schemas-microsoft-com:office:word" xmlns:w="http://schemas.openxmlformats.org/wordprocessingml/2006/main" xmlns:w14="http://schemas.microsoft.com/office/word/2010/wordml" xmlns:w15="http://schemas.microsoft.com/office/word/2012/wordml" xmlns:w16se="http://schemas.microsoft.com/office/word/2015/wordml/symex" xmlns:wpg="http://schemas.microsoft.com/office/word/2010/wordprocessingGroup" xmlns:wpi="http://schemas.microsoft.com/office/word/2010/wordprocessingInk" xmlns:wne="http://schemas.microsoft.com/office/word/2006/wordml" xmlns:wps="http://schemas.microsoft.com/office/word/2010/wordprocessingShape" mc:Ignorable="w14 w15 w16se wp14">
   <w:sdt>
     <w:sdtPr>
       <w:id w:val="-307324234"/>
@@ -5249,7 +4927,7 @@
 </file>
 
 <file path=word/footer2.xml><?xml version="1.0" encoding="utf-8"?>
-<w:ftr xmlns:wpc="http://schemas.microsoft.com/office/word/2010/wordprocessingCanvas" xmlns:cx="http://schemas.microsoft.com/office/drawing/2014/chartex" xmlns:cx1="http://schemas.microsoft.com/office/drawing/2015/9/8/chartex" xmlns:cx2="http://schemas.microsoft.com/office/drawing/2015/10/21/chartex" xmlns:cx3="http://schemas.microsoft.com/office/drawing/2016/5/9/chartex" xmlns:cx4="http://schemas.microsoft.com/office/drawing/2016/5/10/chartex" xmlns:cx5="http://schemas.microsoft.com/office/drawing/2016/5/11/chartex" xmlns:cx6="http://schemas.microsoft.com/office/drawing/2016/5/12/chartex" xmlns:cx7="http://schemas.microsoft.com/office/drawing/2016/5/13/chartex" xmlns:cx8="http://schemas.microsoft.com/office/drawing/2016/5/14/chartex" xmlns:mc="http://schemas.openxmlformats.org/markup-compatibility/2006" xmlns:aink="http://schemas.microsoft.com/office/drawing/2016/ink" xmlns:am3d="http://schemas.microsoft.com/office/drawing/2017/model3d" xmlns:o="urn:schemas-microsoft-com:office:office" xmlns:r="http://schemas.openxmlformats.org/officeDocument/2006/relationships" xmlns:m="http://schemas.openxmlformats.org/officeDocument/2006/math" xmlns:v="urn:schemas-microsoft-com:vml" xmlns:wp14="http://schemas.microsoft.com/office/word/2010/wordprocessingDrawing" xmlns:wp="http://schemas.openxmlformats.org/drawingml/2006/wordprocessingDrawing" xmlns:w10="urn:schemas-microsoft-com:office:word" xmlns:w="http://schemas.openxmlformats.org/wordprocessingml/2006/main" xmlns:w14="http://schemas.microsoft.com/office/word/2010/wordml" xmlns:w15="http://schemas.microsoft.com/office/word/2012/wordml" xmlns:w16cex="http://schemas.microsoft.com/office/word/2018/wordml/cex" xmlns:w16cid="http://schemas.microsoft.com/office/word/2016/wordml/cid" xmlns:w16="http://schemas.microsoft.com/office/word/2018/wordml" xmlns:w16sdtdh="http://schemas.microsoft.com/office/word/2020/wordml/sdtdatahash" xmlns:w16se="http://schemas.microsoft.com/office/word/2015/wordml/symex" xmlns:wpg="http://schemas.microsoft.com/office/word/2010/wordprocessingGroup" xmlns:wpi="http://schemas.microsoft.com/office/word/2010/wordprocessingInk" xmlns:wne="http://schemas.microsoft.com/office/word/2006/wordml" xmlns:wps="http://schemas.microsoft.com/office/word/2010/wordprocessingShape" mc:Ignorable="w14 w15 w16se w16cid w16 w16cex w16sdtdh wp14">
+<w:ftr xmlns:wpc="http://schemas.microsoft.com/office/word/2010/wordprocessingCanvas" xmlns:cx="http://schemas.microsoft.com/office/drawing/2014/chartex" xmlns:mc="http://schemas.openxmlformats.org/markup-compatibility/2006" xmlns:o="urn:schemas-microsoft-com:office:office" xmlns:r="http://schemas.openxmlformats.org/officeDocument/2006/relationships" xmlns:m="http://schemas.openxmlformats.org/officeDocument/2006/math" xmlns:v="urn:schemas-microsoft-com:vml" xmlns:wp14="http://schemas.microsoft.com/office/word/2010/wordprocessingDrawing" xmlns:wp="http://schemas.openxmlformats.org/drawingml/2006/wordprocessingDrawing" xmlns:w10="urn:schemas-microsoft-com:office:word" xmlns:w="http://schemas.openxmlformats.org/wordprocessingml/2006/main" xmlns:w14="http://schemas.microsoft.com/office/word/2010/wordml" xmlns:w15="http://schemas.microsoft.com/office/word/2012/wordml" xmlns:w16se="http://schemas.microsoft.com/office/word/2015/wordml/symex" xmlns:wpg="http://schemas.microsoft.com/office/word/2010/wordprocessingGroup" xmlns:wpi="http://schemas.microsoft.com/office/word/2010/wordprocessingInk" xmlns:wne="http://schemas.microsoft.com/office/word/2006/wordml" xmlns:wps="http://schemas.microsoft.com/office/word/2010/wordprocessingShape" mc:Ignorable="w14 w15 w16se wp14">
   <w:sdt>
     <w:sdtPr>
       <w:id w:val="-1586215214"/>
@@ -5282,7 +4960,7 @@
           <w:rPr>
             <w:noProof/>
           </w:rPr>
-          <w:t>8</w:t>
+          <w:t>10</w:t>
         </w:r>
         <w:r>
           <w:rPr>
@@ -5305,7 +4983,7 @@
 </file>
 
 <file path=word/footnotes.xml><?xml version="1.0" encoding="utf-8"?>
-<w:footnotes xmlns:wpc="http://schemas.microsoft.com/office/word/2010/wordprocessingCanvas" xmlns:cx="http://schemas.microsoft.com/office/drawing/2014/chartex" xmlns:cx1="http://schemas.microsoft.com/office/drawing/2015/9/8/chartex" xmlns:cx2="http://schemas.microsoft.com/office/drawing/2015/10/21/chartex" xmlns:cx3="http://schemas.microsoft.com/office/drawing/2016/5/9/chartex" xmlns:cx4="http://schemas.microsoft.com/office/drawing/2016/5/10/chartex" xmlns:cx5="http://schemas.microsoft.com/office/drawing/2016/5/11/chartex" xmlns:cx6="http://schemas.microsoft.com/office/drawing/2016/5/12/chartex" xmlns:cx7="http://schemas.microsoft.com/office/drawing/2016/5/13/chartex" xmlns:cx8="http://schemas.microsoft.com/office/drawing/2016/5/14/chartex" xmlns:mc="http://schemas.openxmlformats.org/markup-compatibility/2006" xmlns:aink="http://schemas.microsoft.com/office/drawing/2016/ink" xmlns:am3d="http://schemas.microsoft.com/office/drawing/2017/model3d" xmlns:o="urn:schemas-microsoft-com:office:office" xmlns:r="http://schemas.openxmlformats.org/officeDocument/2006/relationships" xmlns:m="http://schemas.openxmlformats.org/officeDocument/2006/math" xmlns:v="urn:schemas-microsoft-com:vml" xmlns:wp14="http://schemas.microsoft.com/office/word/2010/wordprocessingDrawing" xmlns:wp="http://schemas.openxmlformats.org/drawingml/2006/wordprocessingDrawing" xmlns:w10="urn:schemas-microsoft-com:office:word" xmlns:w="http://schemas.openxmlformats.org/wordprocessingml/2006/main" xmlns:w14="http://schemas.microsoft.com/office/word/2010/wordml" xmlns:w15="http://schemas.microsoft.com/office/word/2012/wordml" xmlns:w16cex="http://schemas.microsoft.com/office/word/2018/wordml/cex" xmlns:w16cid="http://schemas.microsoft.com/office/word/2016/wordml/cid" xmlns:w16="http://schemas.microsoft.com/office/word/2018/wordml" xmlns:w16sdtdh="http://schemas.microsoft.com/office/word/2020/wordml/sdtdatahash" xmlns:w16se="http://schemas.microsoft.com/office/word/2015/wordml/symex" xmlns:wpg="http://schemas.microsoft.com/office/word/2010/wordprocessingGroup" xmlns:wpi="http://schemas.microsoft.com/office/word/2010/wordprocessingInk" xmlns:wne="http://schemas.microsoft.com/office/word/2006/wordml" xmlns:wps="http://schemas.microsoft.com/office/word/2010/wordprocessingShape" mc:Ignorable="w14 w15 w16se w16cid w16 w16cex w16sdtdh wp14">
+<w:footnotes xmlns:wpc="http://schemas.microsoft.com/office/word/2010/wordprocessingCanvas" xmlns:cx="http://schemas.microsoft.com/office/drawing/2014/chartex" xmlns:mc="http://schemas.openxmlformats.org/markup-compatibility/2006" xmlns:o="urn:schemas-microsoft-com:office:office" xmlns:r="http://schemas.openxmlformats.org/officeDocument/2006/relationships" xmlns:m="http://schemas.openxmlformats.org/officeDocument/2006/math" xmlns:v="urn:schemas-microsoft-com:vml" xmlns:wp14="http://schemas.microsoft.com/office/word/2010/wordprocessingDrawing" xmlns:wp="http://schemas.openxmlformats.org/drawingml/2006/wordprocessingDrawing" xmlns:w10="urn:schemas-microsoft-com:office:word" xmlns:w="http://schemas.openxmlformats.org/wordprocessingml/2006/main" xmlns:w14="http://schemas.microsoft.com/office/word/2010/wordml" xmlns:w15="http://schemas.microsoft.com/office/word/2012/wordml" xmlns:w16se="http://schemas.microsoft.com/office/word/2015/wordml/symex" xmlns:wpg="http://schemas.microsoft.com/office/word/2010/wordprocessingGroup" xmlns:wpi="http://schemas.microsoft.com/office/word/2010/wordprocessingInk" xmlns:wne="http://schemas.microsoft.com/office/word/2006/wordml" xmlns:wps="http://schemas.microsoft.com/office/word/2010/wordprocessingShape" mc:Ignorable="w14 w15 w16se wp14">
   <w:footnote w:type="separator" w:id="-1">
     <w:p>
       <w:pPr>
@@ -5330,7 +5008,7 @@
 </file>
 
 <file path=word/numbering.xml><?xml version="1.0" encoding="utf-8"?>
-<w:numbering xmlns:wpc="http://schemas.microsoft.com/office/word/2010/wordprocessingCanvas" xmlns:cx="http://schemas.microsoft.com/office/drawing/2014/chartex" xmlns:cx1="http://schemas.microsoft.com/office/drawing/2015/9/8/chartex" xmlns:cx2="http://schemas.microsoft.com/office/drawing/2015/10/21/chartex" xmlns:cx3="http://schemas.microsoft.com/office/drawing/2016/5/9/chartex" xmlns:cx4="http://schemas.microsoft.com/office/drawing/2016/5/10/chartex" xmlns:cx5="http://schemas.microsoft.com/office/drawing/2016/5/11/chartex" xmlns:cx6="http://schemas.microsoft.com/office/drawing/2016/5/12/chartex" xmlns:cx7="http://schemas.microsoft.com/office/drawing/2016/5/13/chartex" xmlns:cx8="http://schemas.microsoft.com/office/drawing/2016/5/14/chartex" xmlns:mc="http://schemas.openxmlformats.org/markup-compatibility/2006" xmlns:aink="http://schemas.microsoft.com/office/drawing/2016/ink" xmlns:am3d="http://schemas.microsoft.com/office/drawing/2017/model3d" xmlns:o="urn:schemas-microsoft-com:office:office" xmlns:r="http://schemas.openxmlformats.org/officeDocument/2006/relationships" xmlns:m="http://schemas.openxmlformats.org/officeDocument/2006/math" xmlns:v="urn:schemas-microsoft-com:vml" xmlns:wp14="http://schemas.microsoft.com/office/word/2010/wordprocessingDrawing" xmlns:wp="http://schemas.openxmlformats.org/drawingml/2006/wordprocessingDrawing" xmlns:w10="urn:schemas-microsoft-com:office:word" xmlns:w="http://schemas.openxmlformats.org/wordprocessingml/2006/main" xmlns:w14="http://schemas.microsoft.com/office/word/2010/wordml" xmlns:w15="http://schemas.microsoft.com/office/word/2012/wordml" xmlns:w16cex="http://schemas.microsoft.com/office/word/2018/wordml/cex" xmlns:w16cid="http://schemas.microsoft.com/office/word/2016/wordml/cid" xmlns:w16="http://schemas.microsoft.com/office/word/2018/wordml" xmlns:w16sdtdh="http://schemas.microsoft.com/office/word/2020/wordml/sdtdatahash" xmlns:w16se="http://schemas.microsoft.com/office/word/2015/wordml/symex" xmlns:wpg="http://schemas.microsoft.com/office/word/2010/wordprocessingGroup" xmlns:wpi="http://schemas.microsoft.com/office/word/2010/wordprocessingInk" xmlns:wne="http://schemas.microsoft.com/office/word/2006/wordml" xmlns:wps="http://schemas.microsoft.com/office/word/2010/wordprocessingShape" mc:Ignorable="w14 w15 w16se w16cid w16 w16cex w16sdtdh wp14">
+<w:numbering xmlns:wpc="http://schemas.microsoft.com/office/word/2010/wordprocessingCanvas" xmlns:cx="http://schemas.microsoft.com/office/drawing/2014/chartex" xmlns:mc="http://schemas.openxmlformats.org/markup-compatibility/2006" xmlns:o="urn:schemas-microsoft-com:office:office" xmlns:r="http://schemas.openxmlformats.org/officeDocument/2006/relationships" xmlns:m="http://schemas.openxmlformats.org/officeDocument/2006/math" xmlns:v="urn:schemas-microsoft-com:vml" xmlns:wp14="http://schemas.microsoft.com/office/word/2010/wordprocessingDrawing" xmlns:wp="http://schemas.openxmlformats.org/drawingml/2006/wordprocessingDrawing" xmlns:w10="urn:schemas-microsoft-com:office:word" xmlns:w="http://schemas.openxmlformats.org/wordprocessingml/2006/main" xmlns:w14="http://schemas.microsoft.com/office/word/2010/wordml" xmlns:w15="http://schemas.microsoft.com/office/word/2012/wordml" xmlns:w16se="http://schemas.microsoft.com/office/word/2015/wordml/symex" xmlns:wpg="http://schemas.microsoft.com/office/word/2010/wordprocessingGroup" xmlns:wpi="http://schemas.microsoft.com/office/word/2010/wordprocessingInk" xmlns:wne="http://schemas.microsoft.com/office/word/2006/wordml" xmlns:wps="http://schemas.microsoft.com/office/word/2010/wordprocessingShape" mc:Ignorable="w14 w15 w16se wp14">
   <w:abstractNum w:abstractNumId="0" w15:restartNumberingAfterBreak="0">
     <w:nsid w:val="069E05D5"/>
     <w:multiLevelType w:val="hybridMultilevel"/>
@@ -11513,7 +11191,7 @@
 </file>
 
 <file path=word/styles.xml><?xml version="1.0" encoding="utf-8"?>
-<w:styles xmlns:mc="http://schemas.openxmlformats.org/markup-compatibility/2006" xmlns:r="http://schemas.openxmlformats.org/officeDocument/2006/relationships" xmlns:w="http://schemas.openxmlformats.org/wordprocessingml/2006/main" xmlns:w14="http://schemas.microsoft.com/office/word/2010/wordml" xmlns:w15="http://schemas.microsoft.com/office/word/2012/wordml" xmlns:w16cex="http://schemas.microsoft.com/office/word/2018/wordml/cex" xmlns:w16cid="http://schemas.microsoft.com/office/word/2016/wordml/cid" xmlns:w16="http://schemas.microsoft.com/office/word/2018/wordml" xmlns:w16sdtdh="http://schemas.microsoft.com/office/word/2020/wordml/sdtdatahash" xmlns:w16se="http://schemas.microsoft.com/office/word/2015/wordml/symex" mc:Ignorable="w14 w15 w16se w16cid w16 w16cex w16sdtdh">
+<w:styles xmlns:mc="http://schemas.openxmlformats.org/markup-compatibility/2006" xmlns:r="http://schemas.openxmlformats.org/officeDocument/2006/relationships" xmlns:w="http://schemas.openxmlformats.org/wordprocessingml/2006/main" xmlns:w14="http://schemas.microsoft.com/office/word/2010/wordml" xmlns:w15="http://schemas.microsoft.com/office/word/2012/wordml" xmlns:w16se="http://schemas.microsoft.com/office/word/2015/wordml/symex" mc:Ignorable="w14 w15 w16se">
   <w:docDefaults>
     <w:rPrDefault>
       <w:rPr>
@@ -11529,7 +11207,7 @@
       </w:pPr>
     </w:pPrDefault>
   </w:docDefaults>
-  <w:latentStyles w:defLockedState="0" w:defUIPriority="99" w:defSemiHidden="0" w:defUnhideWhenUsed="0" w:defQFormat="0" w:count="376">
+  <w:latentStyles w:defLockedState="0" w:defUIPriority="99" w:defSemiHidden="0" w:defUnhideWhenUsed="0" w:defQFormat="0" w:count="371">
     <w:lsdException w:name="Normal" w:uiPriority="0" w:qFormat="1"/>
     <w:lsdException w:name="heading 1" w:uiPriority="0" w:qFormat="1"/>
     <w:lsdException w:name="heading 2" w:semiHidden="1" w:uiPriority="9" w:unhideWhenUsed="1" w:qFormat="1"/>
@@ -11901,11 +11579,6 @@
     <w:lsdException w:name="List Table 5 Dark Accent 6" w:uiPriority="50"/>
     <w:lsdException w:name="List Table 6 Colorful Accent 6" w:uiPriority="51"/>
     <w:lsdException w:name="List Table 7 Colorful Accent 6" w:uiPriority="52"/>
-    <w:lsdException w:name="Mention" w:semiHidden="1" w:unhideWhenUsed="1"/>
-    <w:lsdException w:name="Smart Hyperlink" w:semiHidden="1" w:unhideWhenUsed="1"/>
-    <w:lsdException w:name="Hashtag" w:semiHidden="1" w:unhideWhenUsed="1"/>
-    <w:lsdException w:name="Unresolved Mention" w:semiHidden="1" w:unhideWhenUsed="1"/>
-    <w:lsdException w:name="Smart Link" w:semiHidden="1" w:unhideWhenUsed="1"/>
   </w:latentStyles>
   <w:style w:type="paragraph" w:default="1" w:styleId="Normal">
     <w:name w:val="Normal"/>
@@ -12741,7 +12414,7 @@
 </file>
 
 <file path=customXml/itemProps1.xml><?xml version="1.0" encoding="utf-8"?>
-<ds:datastoreItem xmlns:ds="http://schemas.openxmlformats.org/officeDocument/2006/customXml" ds:itemID="{B2FACB2E-F187-4CFC-A5AA-A27B1F7BA5A9}">
+<ds:datastoreItem xmlns:ds="http://schemas.openxmlformats.org/officeDocument/2006/customXml" ds:itemID="{8C41EF99-2D61-4238-957F-3279AB61E8C6}">
   <ds:schemaRefs>
     <ds:schemaRef ds:uri="http://schemas.openxmlformats.org/officeDocument/2006/bibliography"/>
   </ds:schemaRefs>

</xml_diff>